<commit_message>
Cambios en documento pendientes
</commit_message>
<xml_diff>
--- a/Pendientes sprints.docx
+++ b/Pendientes sprints.docx
@@ -69,21 +69,7 @@
         <w:rPr>
           <w:lang w:val="es-ES"/>
         </w:rPr>
-        <w:t xml:space="preserve">Archivo </w:t>
-      </w:r>
-      <w:proofErr w:type="spellStart"/>
-      <w:r>
-        <w:rPr>
-          <w:lang w:val="es-ES"/>
-        </w:rPr>
-        <w:t>Readme</w:t>
-      </w:r>
-      <w:proofErr w:type="spellEnd"/>
-      <w:r>
-        <w:rPr>
-          <w:lang w:val="es-ES"/>
-        </w:rPr>
-        <w:t xml:space="preserve"> con temática y referentes – Ok</w:t>
+        <w:t>Archivo Readme con temática y referentes – Ok</w:t>
       </w:r>
     </w:p>
     <w:p>
@@ -97,19 +83,11 @@
           <w:lang w:val="es-ES"/>
         </w:rPr>
       </w:pPr>
-      <w:proofErr w:type="spellStart"/>
-      <w:r>
-        <w:rPr>
-          <w:lang w:val="es-ES"/>
-        </w:rPr>
-        <w:t>Wireframes</w:t>
-      </w:r>
-      <w:proofErr w:type="spellEnd"/>
-      <w:r>
-        <w:rPr>
-          <w:lang w:val="es-ES"/>
-        </w:rPr>
-        <w:t xml:space="preserve"> – Ok</w:t>
+      <w:r>
+        <w:rPr>
+          <w:lang w:val="es-ES"/>
+        </w:rPr>
+        <w:t>Wireframes – Ok</w:t>
       </w:r>
     </w:p>
     <w:p>
@@ -141,6 +119,7 @@
       </w:pPr>
       <w:r>
         <w:rPr>
+          <w:noProof/>
           <w:lang w:val="es-ES"/>
         </w:rPr>
         <w:drawing>
@@ -268,6 +247,7 @@
       </w:pPr>
       <w:r>
         <w:rPr>
+          <w:noProof/>
           <w:lang w:val="es-ES"/>
         </w:rPr>
         <w:lastRenderedPageBreak/>
@@ -362,39 +342,7 @@
           <w:highlight w:val="yellow"/>
           <w:lang w:val="es-ES"/>
         </w:rPr>
-        <w:t xml:space="preserve">Archivo daily.md con opiniones sobre </w:t>
-      </w:r>
-      <w:proofErr w:type="spellStart"/>
-      <w:r>
-        <w:rPr>
-          <w:highlight w:val="yellow"/>
-          <w:lang w:val="es-ES"/>
-        </w:rPr>
-        <w:t>daylies</w:t>
-      </w:r>
-      <w:proofErr w:type="spellEnd"/>
-      <w:r>
-        <w:rPr>
-          <w:highlight w:val="yellow"/>
-          <w:lang w:val="es-ES"/>
-        </w:rPr>
-        <w:t xml:space="preserve"> y </w:t>
-      </w:r>
-      <w:proofErr w:type="spellStart"/>
-      <w:r>
-        <w:rPr>
-          <w:highlight w:val="yellow"/>
-          <w:lang w:val="es-ES"/>
-        </w:rPr>
-        <w:t>weeklies</w:t>
-      </w:r>
-      <w:proofErr w:type="spellEnd"/>
-      <w:r>
-        <w:rPr>
-          <w:highlight w:val="yellow"/>
-          <w:lang w:val="es-ES"/>
-        </w:rPr>
-        <w:t xml:space="preserve"> (opcional) </w:t>
+        <w:t xml:space="preserve">Archivo daily.md con opiniones sobre daylies y weeklies (opcional) </w:t>
       </w:r>
       <w:r>
         <w:rPr>
@@ -453,31 +401,18 @@
         <w:rPr>
           <w:lang w:val="es-ES"/>
         </w:rPr>
-        <w:t xml:space="preserve">Aplicación Node.js + Express + EJS con </w:t>
-      </w:r>
-      <w:proofErr w:type="spellStart"/>
-      <w:r>
-        <w:rPr>
-          <w:lang w:val="es-ES"/>
-        </w:rPr>
-        <w:t>partials</w:t>
-      </w:r>
-      <w:proofErr w:type="spellEnd"/>
-      <w:r>
-        <w:rPr>
-          <w:lang w:val="es-ES"/>
-        </w:rPr>
-        <w:t xml:space="preserve"> - Ok</w:t>
-      </w:r>
-    </w:p>
-    <w:p>
-      <w:pPr>
-        <w:rPr>
-          <w:lang w:val="es-ES"/>
-        </w:rPr>
-      </w:pPr>
-      <w:r>
-        <w:rPr>
+        <w:t>Aplicación Node.js + Express + EJS con partials - Ok</w:t>
+      </w:r>
+    </w:p>
+    <w:p>
+      <w:pPr>
+        <w:rPr>
+          <w:lang w:val="es-ES"/>
+        </w:rPr>
+      </w:pPr>
+      <w:r>
+        <w:rPr>
+          <w:noProof/>
           <w:lang w:val="es-ES"/>
         </w:rPr>
         <w:drawing>
@@ -571,39 +506,7 @@
           <w:highlight w:val="yellow"/>
           <w:lang w:val="es-ES"/>
         </w:rPr>
-        <w:t xml:space="preserve">Archivo daily.md con opiniones sobre </w:t>
-      </w:r>
-      <w:proofErr w:type="spellStart"/>
-      <w:r>
-        <w:rPr>
-          <w:highlight w:val="yellow"/>
-          <w:lang w:val="es-ES"/>
-        </w:rPr>
-        <w:t>daylies</w:t>
-      </w:r>
-      <w:proofErr w:type="spellEnd"/>
-      <w:r>
-        <w:rPr>
-          <w:highlight w:val="yellow"/>
-          <w:lang w:val="es-ES"/>
-        </w:rPr>
-        <w:t xml:space="preserve"> y </w:t>
-      </w:r>
-      <w:proofErr w:type="spellStart"/>
-      <w:r>
-        <w:rPr>
-          <w:highlight w:val="yellow"/>
-          <w:lang w:val="es-ES"/>
-        </w:rPr>
-        <w:t>weeklies</w:t>
-      </w:r>
-      <w:proofErr w:type="spellEnd"/>
-      <w:r>
-        <w:rPr>
-          <w:highlight w:val="yellow"/>
-          <w:lang w:val="es-ES"/>
-        </w:rPr>
-        <w:t xml:space="preserve"> (opcional) – No</w:t>
+        <w:t>Archivo daily.md con opiniones sobre daylies y weeklies (opcional) – No</w:t>
       </w:r>
     </w:p>
     <w:p>
@@ -648,37 +551,7 @@
         <w:rPr>
           <w:lang w:val="es-ES"/>
         </w:rPr>
-        <w:t xml:space="preserve">Archivos </w:t>
-      </w:r>
-      <w:proofErr w:type="spellStart"/>
-      <w:proofErr w:type="gramStart"/>
-      <w:r>
-        <w:rPr>
-          <w:lang w:val="es-ES"/>
-        </w:rPr>
-        <w:t>products.json</w:t>
-      </w:r>
-      <w:proofErr w:type="spellEnd"/>
-      <w:proofErr w:type="gramEnd"/>
-      <w:r>
-        <w:rPr>
-          <w:lang w:val="es-ES"/>
-        </w:rPr>
-        <w:t xml:space="preserve"> y </w:t>
-      </w:r>
-      <w:proofErr w:type="spellStart"/>
-      <w:r>
-        <w:rPr>
-          <w:lang w:val="es-ES"/>
-        </w:rPr>
-        <w:t>users.json</w:t>
-      </w:r>
-      <w:proofErr w:type="spellEnd"/>
-      <w:r>
-        <w:rPr>
-          <w:lang w:val="es-ES"/>
-        </w:rPr>
-        <w:t xml:space="preserve"> con datos de productos y usuarios – Ok</w:t>
+        <w:t>Archivos products.json y users.json con datos de productos y usuarios – Ok</w:t>
       </w:r>
     </w:p>
     <w:p>
@@ -708,6 +581,7 @@
       </w:pPr>
       <w:r>
         <w:rPr>
+          <w:noProof/>
           <w:lang w:val="es-ES"/>
         </w:rPr>
         <w:drawing>
@@ -801,39 +675,7 @@
           <w:highlight w:val="yellow"/>
           <w:lang w:val="es-ES"/>
         </w:rPr>
-        <w:t xml:space="preserve">Archivo daily.md con opiniones sobre </w:t>
-      </w:r>
-      <w:proofErr w:type="spellStart"/>
-      <w:r>
-        <w:rPr>
-          <w:highlight w:val="yellow"/>
-          <w:lang w:val="es-ES"/>
-        </w:rPr>
-        <w:t>daylies</w:t>
-      </w:r>
-      <w:proofErr w:type="spellEnd"/>
-      <w:r>
-        <w:rPr>
-          <w:highlight w:val="yellow"/>
-          <w:lang w:val="es-ES"/>
-        </w:rPr>
-        <w:t xml:space="preserve"> y </w:t>
-      </w:r>
-      <w:proofErr w:type="spellStart"/>
-      <w:r>
-        <w:rPr>
-          <w:highlight w:val="yellow"/>
-          <w:lang w:val="es-ES"/>
-        </w:rPr>
-        <w:t>weeklies</w:t>
-      </w:r>
-      <w:proofErr w:type="spellEnd"/>
-      <w:r>
-        <w:rPr>
-          <w:highlight w:val="yellow"/>
-          <w:lang w:val="es-ES"/>
-        </w:rPr>
-        <w:t xml:space="preserve"> (opcional) – No</w:t>
+        <w:t>Archivo daily.md con opiniones sobre daylies y weeklies (opcional) – No</w:t>
       </w:r>
     </w:p>
     <w:p>
@@ -871,30 +713,20 @@
           <w:numId w:val="5"/>
         </w:numPr>
         <w:rPr>
-          <w:highlight w:val="yellow"/>
-          <w:lang w:val="es-ES"/>
-        </w:rPr>
-      </w:pPr>
-      <w:r>
-        <w:rPr>
-          <w:highlight w:val="yellow"/>
-          <w:lang w:val="es-ES"/>
-        </w:rPr>
-        <w:t xml:space="preserve">Formulario de registro con campos mínimos mencionados en sprint anterior, imagen de perfil, guardado en JSON con encriptación </w:t>
-      </w:r>
-      <w:r>
-        <w:rPr>
-          <w:highlight w:val="yellow"/>
-          <w:lang w:val="es-ES"/>
-        </w:rPr>
-        <w:t>–</w:t>
-      </w:r>
-      <w:r>
-        <w:rPr>
-          <w:highlight w:val="yellow"/>
-          <w:lang w:val="es-ES"/>
-        </w:rPr>
-        <w:t xml:space="preserve"> No</w:t>
+          <w:lang w:val="es-ES"/>
+        </w:rPr>
+      </w:pPr>
+      <w:r>
+        <w:rPr>
+          <w:lang w:val="es-ES"/>
+        </w:rPr>
+        <w:t xml:space="preserve">Formulario de registro con campos mínimos mencionados en sprint anterior, imagen de perfil, guardado en JSON con encriptación – </w:t>
+      </w:r>
+      <w:r>
+        <w:rPr>
+          <w:lang w:val="es-ES"/>
+        </w:rPr>
+        <w:t>Ok</w:t>
       </w:r>
     </w:p>
     <w:p>
@@ -905,66 +737,20 @@
           <w:numId w:val="5"/>
         </w:numPr>
         <w:rPr>
-          <w:highlight w:val="yellow"/>
-          <w:lang w:val="es-ES"/>
-        </w:rPr>
-      </w:pPr>
-      <w:r>
-        <w:rPr>
-          <w:highlight w:val="yellow"/>
-          <w:lang w:val="es-ES"/>
-        </w:rPr>
-        <w:t xml:space="preserve">Formulario de </w:t>
-      </w:r>
-      <w:proofErr w:type="spellStart"/>
-      <w:r>
-        <w:rPr>
-          <w:highlight w:val="yellow"/>
-          <w:lang w:val="es-ES"/>
-        </w:rPr>
-        <w:t>login</w:t>
-      </w:r>
-      <w:proofErr w:type="spellEnd"/>
-      <w:r>
-        <w:rPr>
-          <w:highlight w:val="yellow"/>
-          <w:lang w:val="es-ES"/>
-        </w:rPr>
-        <w:t xml:space="preserve"> con campos email y </w:t>
-      </w:r>
-      <w:proofErr w:type="spellStart"/>
-      <w:proofErr w:type="gramStart"/>
-      <w:r>
-        <w:rPr>
-          <w:highlight w:val="yellow"/>
-          <w:lang w:val="es-ES"/>
-        </w:rPr>
-        <w:t>password</w:t>
-      </w:r>
-      <w:proofErr w:type="spellEnd"/>
-      <w:proofErr w:type="gramEnd"/>
-      <w:r>
-        <w:rPr>
-          <w:highlight w:val="yellow"/>
-          <w:lang w:val="es-ES"/>
-        </w:rPr>
-        <w:t xml:space="preserve"> y función de </w:t>
-      </w:r>
-      <w:proofErr w:type="spellStart"/>
-      <w:r>
-        <w:rPr>
-          <w:highlight w:val="yellow"/>
-          <w:lang w:val="es-ES"/>
-        </w:rPr>
-        <w:t>recorar</w:t>
-      </w:r>
-      <w:proofErr w:type="spellEnd"/>
-      <w:r>
-        <w:rPr>
-          <w:highlight w:val="yellow"/>
-          <w:lang w:val="es-ES"/>
-        </w:rPr>
-        <w:t xml:space="preserve"> usuarios (opcional) – No</w:t>
+          <w:lang w:val="es-ES"/>
+        </w:rPr>
+      </w:pPr>
+      <w:r>
+        <w:rPr>
+          <w:lang w:val="es-ES"/>
+        </w:rPr>
+        <w:t xml:space="preserve">Formulario de login con campos email y password y función de recorar usuarios (opcional) – </w:t>
+      </w:r>
+      <w:r>
+        <w:rPr>
+          <w:lang w:val="es-ES"/>
+        </w:rPr>
+        <w:t>Ok</w:t>
       </w:r>
     </w:p>
     <w:p>
@@ -975,50 +761,20 @@
           <w:numId w:val="5"/>
         </w:numPr>
         <w:rPr>
-          <w:highlight w:val="yellow"/>
-          <w:lang w:val="es-ES"/>
-        </w:rPr>
-      </w:pPr>
-      <w:r>
-        <w:rPr>
-          <w:highlight w:val="yellow"/>
-          <w:lang w:val="es-ES"/>
-        </w:rPr>
-        <w:t xml:space="preserve">Ruta de huéspedes y usuarios (si está </w:t>
-      </w:r>
-      <w:proofErr w:type="spellStart"/>
-      <w:r>
-        <w:rPr>
-          <w:highlight w:val="yellow"/>
-          <w:lang w:val="es-ES"/>
-        </w:rPr>
-        <w:t>logueado</w:t>
-      </w:r>
-      <w:proofErr w:type="spellEnd"/>
-      <w:r>
-        <w:rPr>
-          <w:highlight w:val="yellow"/>
-          <w:lang w:val="es-ES"/>
-        </w:rPr>
-        <w:t xml:space="preserve">, redirigir al perfil, si </w:t>
-      </w:r>
-      <w:proofErr w:type="spellStart"/>
-      <w:proofErr w:type="gramStart"/>
-      <w:r>
-        <w:rPr>
-          <w:highlight w:val="yellow"/>
-          <w:lang w:val="es-ES"/>
-        </w:rPr>
-        <w:t>no,al</w:t>
-      </w:r>
-      <w:proofErr w:type="spellEnd"/>
-      <w:proofErr w:type="gramEnd"/>
-      <w:r>
-        <w:rPr>
-          <w:highlight w:val="yellow"/>
-          <w:lang w:val="es-ES"/>
-        </w:rPr>
-        <w:t xml:space="preserve"> Loguin) – No</w:t>
+          <w:lang w:val="es-ES"/>
+        </w:rPr>
+      </w:pPr>
+      <w:r>
+        <w:rPr>
+          <w:lang w:val="es-ES"/>
+        </w:rPr>
+        <w:t xml:space="preserve">Ruta de huéspedes y usuarios (si está logueado, redirigir al perfil, si no,al Loguin) – </w:t>
+      </w:r>
+      <w:r>
+        <w:rPr>
+          <w:lang w:val="es-ES"/>
+        </w:rPr>
+        <w:t>Ok</w:t>
       </w:r>
     </w:p>
     <w:p>
@@ -1134,39 +890,7 @@
           <w:highlight w:val="yellow"/>
           <w:lang w:val="es-ES"/>
         </w:rPr>
-        <w:t xml:space="preserve">Archivo daily.md con opiniones sobre </w:t>
-      </w:r>
-      <w:proofErr w:type="spellStart"/>
-      <w:r>
-        <w:rPr>
-          <w:highlight w:val="yellow"/>
-          <w:lang w:val="es-ES"/>
-        </w:rPr>
-        <w:t>daylies</w:t>
-      </w:r>
-      <w:proofErr w:type="spellEnd"/>
-      <w:r>
-        <w:rPr>
-          <w:highlight w:val="yellow"/>
-          <w:lang w:val="es-ES"/>
-        </w:rPr>
-        <w:t xml:space="preserve"> y </w:t>
-      </w:r>
-      <w:proofErr w:type="spellStart"/>
-      <w:r>
-        <w:rPr>
-          <w:highlight w:val="yellow"/>
-          <w:lang w:val="es-ES"/>
-        </w:rPr>
-        <w:t>weeklies</w:t>
-      </w:r>
-      <w:proofErr w:type="spellEnd"/>
-      <w:r>
-        <w:rPr>
-          <w:highlight w:val="yellow"/>
-          <w:lang w:val="es-ES"/>
-        </w:rPr>
-        <w:t xml:space="preserve"> (opcional) – No</w:t>
+        <w:t>Archivo daily.md con opiniones sobre daylies y weeklies (opcional) – No</w:t>
       </w:r>
     </w:p>
     <w:p>
@@ -1294,23 +1018,7 @@
           <w:highlight w:val="yellow"/>
           <w:lang w:val="es-ES"/>
         </w:rPr>
-        <w:t xml:space="preserve">Creación de carpeta </w:t>
-      </w:r>
-      <w:proofErr w:type="spellStart"/>
-      <w:r>
-        <w:rPr>
-          <w:highlight w:val="yellow"/>
-          <w:lang w:val="es-ES"/>
-        </w:rPr>
-        <w:t>Sequelize</w:t>
-      </w:r>
-      <w:proofErr w:type="spellEnd"/>
-      <w:r>
-        <w:rPr>
-          <w:highlight w:val="yellow"/>
-          <w:lang w:val="es-ES"/>
-        </w:rPr>
-        <w:t xml:space="preserve"> con archivos de configuración y modelos con sus relaciones – No</w:t>
+        <w:t>Creación de carpeta Sequelize con archivos de configuración y modelos con sus relaciones – No</w:t>
       </w:r>
     </w:p>
     <w:p>

</xml_diff>

<commit_message>
actualizado retrospectiva y listado sprint
</commit_message>
<xml_diff>
--- a/Pendientes sprints.docx
+++ b/Pendientes sprints.docx
@@ -1,132 +1,25 @@
 
 <file path=word/document.xml><?xml version="1.0" encoding="utf-8"?>
-<w:document xmlns:wpc="http://schemas.microsoft.com/office/word/2010/wordprocessingCanvas" xmlns:cx="http://schemas.microsoft.com/office/drawing/2014/chartex" xmlns:cx1="http://schemas.microsoft.com/office/drawing/2015/9/8/chartex" xmlns:cx2="http://schemas.microsoft.com/office/drawing/2015/10/21/chartex" xmlns:cx3="http://schemas.microsoft.com/office/drawing/2016/5/9/chartex" xmlns:cx4="http://schemas.microsoft.com/office/drawing/2016/5/10/chartex" xmlns:cx5="http://schemas.microsoft.com/office/drawing/2016/5/11/chartex" xmlns:cx6="http://schemas.microsoft.com/office/drawing/2016/5/12/chartex" xmlns:cx7="http://schemas.microsoft.com/office/drawing/2016/5/13/chartex" xmlns:cx8="http://schemas.microsoft.com/office/drawing/2016/5/14/chartex" xmlns:mc="http://schemas.openxmlformats.org/markup-compatibility/2006" xmlns:aink="http://schemas.microsoft.com/office/drawing/2016/ink" xmlns:am3d="http://schemas.microsoft.com/office/drawing/2017/model3d" xmlns:o="urn:schemas-microsoft-com:office:office" xmlns:oel="http://schemas.microsoft.com/office/2019/extlst" xmlns:r="http://schemas.openxmlformats.org/officeDocument/2006/relationships" xmlns:m="http://schemas.openxmlformats.org/officeDocument/2006/math" xmlns:v="urn:schemas-microsoft-com:vml" xmlns:wp14="http://schemas.microsoft.com/office/word/2010/wordprocessingDrawing" xmlns:wp="http://schemas.openxmlformats.org/drawingml/2006/wordprocessingDrawing" xmlns:w10="urn:schemas-microsoft-com:office:word" xmlns:w="http://schemas.openxmlformats.org/wordprocessingml/2006/main" xmlns:w14="http://schemas.microsoft.com/office/word/2010/wordml" xmlns:w15="http://schemas.microsoft.com/office/word/2012/wordml" xmlns:w16cex="http://schemas.microsoft.com/office/word/2018/wordml/cex" xmlns:w16cid="http://schemas.microsoft.com/office/word/2016/wordml/cid" xmlns:w16="http://schemas.microsoft.com/office/word/2018/wordml" xmlns:w16sdtdh="http://schemas.microsoft.com/office/word/2020/wordml/sdtdatahash" xmlns:w16se="http://schemas.microsoft.com/office/word/2015/wordml/symex" xmlns:wpg="http://schemas.microsoft.com/office/word/2010/wordprocessingGroup" xmlns:wpi="http://schemas.microsoft.com/office/word/2010/wordprocessingInk" xmlns:wne="http://schemas.microsoft.com/office/word/2006/wordml" xmlns:wps="http://schemas.microsoft.com/office/word/2010/wordprocessingShape" mc:Ignorable="w14 w15 w16se w16cid w16 w16cex w16sdtdh wp14">
+<w:document xmlns:wpc="http://schemas.microsoft.com/office/word/2010/wordprocessingCanvas" xmlns:cx="http://schemas.microsoft.com/office/drawing/2014/chartex" xmlns:cx1="http://schemas.microsoft.com/office/drawing/2015/9/8/chartex" xmlns:cx2="http://schemas.microsoft.com/office/drawing/2015/10/21/chartex" xmlns:cx3="http://schemas.microsoft.com/office/drawing/2016/5/9/chartex" xmlns:cx4="http://schemas.microsoft.com/office/drawing/2016/5/10/chartex" xmlns:cx5="http://schemas.microsoft.com/office/drawing/2016/5/11/chartex" xmlns:cx6="http://schemas.microsoft.com/office/drawing/2016/5/12/chartex" xmlns:cx7="http://schemas.microsoft.com/office/drawing/2016/5/13/chartex" xmlns:cx8="http://schemas.microsoft.com/office/drawing/2016/5/14/chartex" xmlns:mc="http://schemas.openxmlformats.org/markup-compatibility/2006" xmlns:aink="http://schemas.microsoft.com/office/drawing/2016/ink" xmlns:am3d="http://schemas.microsoft.com/office/drawing/2017/model3d" xmlns:o="urn:schemas-microsoft-com:office:office" xmlns:r="http://schemas.openxmlformats.org/officeDocument/2006/relationships" xmlns:m="http://schemas.openxmlformats.org/officeDocument/2006/math" xmlns:v="urn:schemas-microsoft-com:vml" xmlns:wp14="http://schemas.microsoft.com/office/word/2010/wordprocessingDrawing" xmlns:wp="http://schemas.openxmlformats.org/drawingml/2006/wordprocessingDrawing" xmlns:w10="urn:schemas-microsoft-com:office:word" xmlns:w="http://schemas.openxmlformats.org/wordprocessingml/2006/main" xmlns:w14="http://schemas.microsoft.com/office/word/2010/wordml" xmlns:w15="http://schemas.microsoft.com/office/word/2012/wordml" xmlns:w16cex="http://schemas.microsoft.com/office/word/2018/wordml/cex" xmlns:w16cid="http://schemas.microsoft.com/office/word/2016/wordml/cid" xmlns:w16="http://schemas.microsoft.com/office/word/2018/wordml" xmlns:w16sdtdh="http://schemas.microsoft.com/office/word/2020/wordml/sdtdatahash" xmlns:w16se="http://schemas.microsoft.com/office/word/2015/wordml/symex" xmlns:wpg="http://schemas.microsoft.com/office/word/2010/wordprocessingGroup" xmlns:wpi="http://schemas.microsoft.com/office/word/2010/wordprocessingInk" xmlns:wne="http://schemas.microsoft.com/office/word/2006/wordml" xmlns:wps="http://schemas.microsoft.com/office/word/2010/wordprocessingShape" mc:Ignorable="w14 w15 w16se w16cid w16 w16cex w16sdtdh wp14">
   <w:body>
     <w:p>
       <w:pPr>
-        <w:rPr>
-          <w:b/>
-          <w:bCs/>
-          <w:lang w:val="es-ES"/>
-        </w:rPr>
-      </w:pPr>
-      <w:r>
-        <w:rPr>
-          <w:b/>
-          <w:bCs/>
-          <w:lang w:val="es-ES"/>
-        </w:rPr>
-        <w:t>Entregables</w:t>
-      </w:r>
-    </w:p>
-    <w:p>
-      <w:pPr>
-        <w:rPr>
-          <w:b/>
-          <w:bCs/>
-          <w:lang w:val="es-ES"/>
-        </w:rPr>
-      </w:pPr>
-      <w:r>
-        <w:rPr>
-          <w:b/>
-          <w:bCs/>
-          <w:lang w:val="es-ES"/>
-        </w:rPr>
-        <w:t>Sprint 1:</w:t>
-      </w:r>
-    </w:p>
-    <w:p>
-      <w:pPr>
-        <w:pStyle w:val="Prrafodelista"/>
-        <w:numPr>
-          <w:ilvl w:val="0"/>
-          <w:numId w:val="1"/>
-        </w:numPr>
-        <w:rPr>
-          <w:lang w:val="es-ES"/>
-        </w:rPr>
-      </w:pPr>
-      <w:r>
-        <w:rPr>
-          <w:lang w:val="es-ES"/>
-        </w:rPr>
-        <w:t>URL Repositorio – Ok</w:t>
-      </w:r>
-    </w:p>
-    <w:p>
-      <w:pPr>
-        <w:pStyle w:val="Prrafodelista"/>
-        <w:numPr>
-          <w:ilvl w:val="0"/>
-          <w:numId w:val="1"/>
-        </w:numPr>
-        <w:rPr>
-          <w:lang w:val="es-ES"/>
-        </w:rPr>
-      </w:pPr>
-      <w:r>
-        <w:rPr>
-          <w:lang w:val="es-ES"/>
-        </w:rPr>
-        <w:t>Archivo Readme con temática y referentes – Ok</w:t>
-      </w:r>
-    </w:p>
-    <w:p>
-      <w:pPr>
-        <w:pStyle w:val="Prrafodelista"/>
-        <w:numPr>
-          <w:ilvl w:val="0"/>
-          <w:numId w:val="1"/>
-        </w:numPr>
-        <w:rPr>
-          <w:lang w:val="es-ES"/>
-        </w:rPr>
-      </w:pPr>
-      <w:r>
-        <w:rPr>
-          <w:lang w:val="es-ES"/>
-        </w:rPr>
-        <w:t>Wireframes – Ok</w:t>
-      </w:r>
-    </w:p>
-    <w:p>
-      <w:pPr>
-        <w:pStyle w:val="Prrafodelista"/>
-        <w:numPr>
-          <w:ilvl w:val="0"/>
-          <w:numId w:val="1"/>
-        </w:numPr>
-        <w:rPr>
-          <w:highlight w:val="yellow"/>
-          <w:lang w:val="es-ES"/>
-        </w:rPr>
-      </w:pPr>
-      <w:r>
-        <w:rPr>
-          <w:highlight w:val="yellow"/>
-          <w:lang w:val="es-ES"/>
-        </w:rPr>
-        <w:t>Boceto o diseño grafico del sitio (opcional) – No</w:t>
-      </w:r>
-    </w:p>
-    <w:p>
-      <w:pPr>
-        <w:rPr>
-          <w:highlight w:val="yellow"/>
+        <w:jc w:val="center"/>
+        <w:rPr>
+          <w:b/>
+          <w:bCs/>
           <w:lang w:val="es-ES"/>
         </w:rPr>
       </w:pPr>
       <w:r>
         <w:rPr>
           <w:noProof/>
-          <w:lang w:val="es-ES"/>
         </w:rPr>
         <w:drawing>
-          <wp:inline distT="0" distB="0" distL="0" distR="0" wp14:anchorId="30CADABC" wp14:editId="34130AC6">
-            <wp:extent cx="5612130" cy="3023235"/>
-            <wp:effectExtent l="0" t="0" r="7620" b="5715"/>
-            <wp:docPr id="1" name="Imagen 1" descr="Texto, Correo electrónico&#10;&#10;Descripción generada automáticamente"/>
+          <wp:inline distT="0" distB="0" distL="0" distR="0" wp14:anchorId="3DA4F552" wp14:editId="1BAD9D83">
+            <wp:extent cx="4591050" cy="1386667"/>
+            <wp:effectExtent l="0" t="0" r="0" b="4445"/>
+            <wp:docPr id="13" name="Imagen 13"/>
             <wp:cNvGraphicFramePr>
               <a:graphicFrameLocks xmlns:a="http://schemas.openxmlformats.org/drawingml/2006/main" noChangeAspect="1"/>
             </wp:cNvGraphicFramePr>
@@ -134,136 +27,7 @@
               <a:graphicData uri="http://schemas.openxmlformats.org/drawingml/2006/picture">
                 <pic:pic xmlns:pic="http://schemas.openxmlformats.org/drawingml/2006/picture">
                   <pic:nvPicPr>
-                    <pic:cNvPr id="1" name="Imagen 1" descr="Texto, Correo electrónico&#10;&#10;Descripción generada automáticamente"/>
-                    <pic:cNvPicPr/>
-                  </pic:nvPicPr>
-                  <pic:blipFill>
-                    <a:blip r:embed="rId5"/>
-                    <a:stretch>
-                      <a:fillRect/>
-                    </a:stretch>
-                  </pic:blipFill>
-                  <pic:spPr>
-                    <a:xfrm>
-                      <a:off x="0" y="0"/>
-                      <a:ext cx="5612130" cy="3023235"/>
-                    </a:xfrm>
-                    <a:prstGeom prst="rect">
-                      <a:avLst/>
-                    </a:prstGeom>
-                  </pic:spPr>
-                </pic:pic>
-              </a:graphicData>
-            </a:graphic>
-          </wp:inline>
-        </w:drawing>
-      </w:r>
-    </w:p>
-    <w:p>
-      <w:pPr>
-        <w:rPr>
-          <w:lang w:val="es-ES"/>
-        </w:rPr>
-      </w:pPr>
-    </w:p>
-    <w:p>
-      <w:pPr>
-        <w:rPr>
-          <w:b/>
-          <w:bCs/>
-          <w:lang w:val="es-ES"/>
-        </w:rPr>
-      </w:pPr>
-      <w:r>
-        <w:rPr>
-          <w:b/>
-          <w:bCs/>
-          <w:lang w:val="es-ES"/>
-        </w:rPr>
-        <w:t>Sprint 2:</w:t>
-      </w:r>
-    </w:p>
-    <w:p>
-      <w:pPr>
-        <w:pStyle w:val="Prrafodelista"/>
-        <w:numPr>
-          <w:ilvl w:val="0"/>
-          <w:numId w:val="2"/>
-        </w:numPr>
-        <w:rPr>
-          <w:highlight w:val="yellow"/>
-          <w:lang w:val="es-ES"/>
-        </w:rPr>
-      </w:pPr>
-      <w:r>
-        <w:rPr>
-          <w:highlight w:val="yellow"/>
-          <w:lang w:val="es-ES"/>
-        </w:rPr>
-        <w:t>Archivo retro MD con retrospectiva – Notas hasta sprint 3</w:t>
-      </w:r>
-    </w:p>
-    <w:p>
-      <w:pPr>
-        <w:pStyle w:val="Prrafodelista"/>
-        <w:numPr>
-          <w:ilvl w:val="0"/>
-          <w:numId w:val="2"/>
-        </w:numPr>
-        <w:rPr>
-          <w:lang w:val="es-ES"/>
-        </w:rPr>
-      </w:pPr>
-      <w:r>
-        <w:rPr>
-          <w:lang w:val="es-ES"/>
-        </w:rPr>
-        <w:t>Enlace Tablero de trabajo – Ok</w:t>
-      </w:r>
-    </w:p>
-    <w:p>
-      <w:pPr>
-        <w:pStyle w:val="Prrafodelista"/>
-        <w:numPr>
-          <w:ilvl w:val="0"/>
-          <w:numId w:val="2"/>
-        </w:numPr>
-        <w:rPr>
-          <w:lang w:val="es-ES"/>
-        </w:rPr>
-      </w:pPr>
-      <w:r>
-        <w:rPr>
-          <w:lang w:val="es-ES"/>
-        </w:rPr>
-        <w:t>Aplicación Node.js + Express - Ok</w:t>
-      </w:r>
-    </w:p>
-    <w:p>
-      <w:pPr>
-        <w:rPr>
-          <w:lang w:val="es-ES"/>
-        </w:rPr>
-      </w:pPr>
-      <w:r>
-        <w:rPr>
-          <w:noProof/>
-          <w:lang w:val="es-ES"/>
-        </w:rPr>
-        <w:lastRenderedPageBreak/>
-        <w:drawing>
-          <wp:inline distT="0" distB="0" distL="0" distR="0" wp14:anchorId="3865A1E8" wp14:editId="2E010F82">
-            <wp:extent cx="4706007" cy="2619741"/>
-            <wp:effectExtent l="0" t="0" r="0" b="9525"/>
-            <wp:docPr id="2" name="Imagen 2" descr="Texto&#10;&#10;Descripción generada automáticamente"/>
-            <wp:cNvGraphicFramePr>
-              <a:graphicFrameLocks xmlns:a="http://schemas.openxmlformats.org/drawingml/2006/main" noChangeAspect="1"/>
-            </wp:cNvGraphicFramePr>
-            <a:graphic xmlns:a="http://schemas.openxmlformats.org/drawingml/2006/main">
-              <a:graphicData uri="http://schemas.openxmlformats.org/drawingml/2006/picture">
-                <pic:pic xmlns:pic="http://schemas.openxmlformats.org/drawingml/2006/picture">
-                  <pic:nvPicPr>
-                    <pic:cNvPr id="2" name="Imagen 2" descr="Texto&#10;&#10;Descripción generada automáticamente"/>
+                    <pic:cNvPr id="1" name=""/>
                     <pic:cNvPicPr/>
                   </pic:nvPicPr>
                   <pic:blipFill>
@@ -275,7 +39,7 @@
                   <pic:spPr>
                     <a:xfrm>
                       <a:off x="0" y="0"/>
-                      <a:ext cx="4706007" cy="2619741"/>
+                      <a:ext cx="4611551" cy="1392859"/>
                     </a:xfrm>
                     <a:prstGeom prst="rect">
                       <a:avLst/>
@@ -290,136 +54,68 @@
     </w:p>
     <w:p>
       <w:pPr>
-        <w:rPr>
-          <w:b/>
-          <w:bCs/>
-          <w:lang w:val="es-ES"/>
-        </w:rPr>
-      </w:pPr>
-      <w:r>
-        <w:rPr>
-          <w:b/>
-          <w:bCs/>
-          <w:lang w:val="es-ES"/>
-        </w:rPr>
-        <w:t>Sprint 3:</w:t>
-      </w:r>
+        <w:jc w:val="center"/>
+        <w:rPr>
+          <w:b/>
+          <w:bCs/>
+          <w:lang w:val="es-ES"/>
+        </w:rPr>
+      </w:pPr>
+      <w:r>
+        <w:rPr>
+          <w:b/>
+          <w:bCs/>
+          <w:lang w:val="es-ES"/>
+        </w:rPr>
+        <w:t>SPRINT 1</w:t>
+      </w:r>
+    </w:p>
+    <w:p>
+      <w:pPr>
+        <w:jc w:val="center"/>
+        <w:rPr>
+          <w:b/>
+          <w:bCs/>
+          <w:lang w:val="es-ES"/>
+        </w:rPr>
+      </w:pPr>
     </w:p>
     <w:p>
       <w:pPr>
         <w:pStyle w:val="Prrafodelista"/>
         <w:numPr>
           <w:ilvl w:val="0"/>
-          <w:numId w:val="3"/>
+          <w:numId w:val="1"/>
         </w:numPr>
         <w:rPr>
+          <w:highlight w:val="lightGray"/>
+          <w:lang w:val="es-ES"/>
+        </w:rPr>
+      </w:pPr>
+      <w:r>
+        <w:rPr>
+          <w:highlight w:val="lightGray"/>
+          <w:lang w:val="es-ES"/>
+        </w:rPr>
+        <w:t>Boceto o diseño grafico del sitio (opcional) – No</w:t>
+      </w:r>
+    </w:p>
+    <w:p>
+      <w:pPr>
+        <w:rPr>
           <w:highlight w:val="yellow"/>
           <w:lang w:val="es-ES"/>
         </w:rPr>
       </w:pPr>
       <w:r>
         <w:rPr>
-          <w:highlight w:val="yellow"/>
-          <w:lang w:val="es-ES"/>
-        </w:rPr>
-        <w:t>Archivo retro MD con retrospectiva – Notas hasta sprint 3</w:t>
-      </w:r>
-    </w:p>
-    <w:p>
-      <w:pPr>
-        <w:pStyle w:val="Prrafodelista"/>
-        <w:numPr>
-          <w:ilvl w:val="0"/>
-          <w:numId w:val="3"/>
-        </w:numPr>
-        <w:rPr>
-          <w:highlight w:val="yellow"/>
-          <w:lang w:val="es-ES"/>
-        </w:rPr>
-      </w:pPr>
-      <w:r>
-        <w:rPr>
-          <w:highlight w:val="yellow"/>
-          <w:lang w:val="es-ES"/>
-        </w:rPr>
-        <w:t xml:space="preserve">Archivo daily.md con opiniones sobre daylies y weeklies (opcional) </w:t>
-      </w:r>
-      <w:r>
-        <w:rPr>
-          <w:highlight w:val="yellow"/>
-          <w:lang w:val="es-ES"/>
-        </w:rPr>
-        <w:t>–</w:t>
-      </w:r>
-      <w:r>
-        <w:rPr>
-          <w:highlight w:val="yellow"/>
-          <w:lang w:val="es-ES"/>
-        </w:rPr>
-        <w:t xml:space="preserve"> No</w:t>
-      </w:r>
-    </w:p>
-    <w:p>
-      <w:pPr>
-        <w:pStyle w:val="Prrafodelista"/>
-        <w:numPr>
-          <w:ilvl w:val="0"/>
-          <w:numId w:val="3"/>
-        </w:numPr>
-        <w:rPr>
-          <w:highlight w:val="yellow"/>
-          <w:lang w:val="es-ES"/>
-        </w:rPr>
-      </w:pPr>
-      <w:r>
-        <w:rPr>
-          <w:highlight w:val="yellow"/>
-          <w:lang w:val="es-ES"/>
-        </w:rPr>
-        <w:t>Tablero de trabajo actualizado – Pendiente actualiza</w:t>
-      </w:r>
-      <w:r>
-        <w:rPr>
-          <w:highlight w:val="yellow"/>
-          <w:lang w:val="es-ES"/>
-        </w:rPr>
-        <w:t>r</w:t>
-      </w:r>
-    </w:p>
-    <w:p>
-      <w:pPr>
-        <w:pStyle w:val="Prrafodelista"/>
-        <w:numPr>
-          <w:ilvl w:val="0"/>
-          <w:numId w:val="3"/>
-        </w:numPr>
-        <w:rPr>
-          <w:lang w:val="es-ES"/>
-        </w:rPr>
-      </w:pPr>
-      <w:r>
-        <w:rPr>
-          <w:lang w:val="es-ES"/>
-        </w:rPr>
-        <w:t>Aplicación Node.js + Express + EJS con partials - Ok</w:t>
-      </w:r>
-    </w:p>
-    <w:p>
-      <w:pPr>
-        <w:rPr>
-          <w:lang w:val="es-ES"/>
-        </w:rPr>
-      </w:pPr>
-      <w:r>
-        <w:rPr>
           <w:noProof/>
-          <w:lang w:val="es-ES"/>
         </w:rPr>
         <w:drawing>
-          <wp:inline distT="0" distB="0" distL="0" distR="0" wp14:anchorId="6BE724D0" wp14:editId="247CB4E0">
-            <wp:extent cx="5612130" cy="3104515"/>
-            <wp:effectExtent l="0" t="0" r="7620" b="635"/>
-            <wp:docPr id="3" name="Imagen 3" descr="Interfaz de usuario gráfica, Texto, Aplicación&#10;&#10;Descripción generada automáticamente"/>
+          <wp:inline distT="0" distB="0" distL="0" distR="0" wp14:anchorId="5544932E" wp14:editId="42AD47C6">
+            <wp:extent cx="5080875" cy="3133725"/>
+            <wp:effectExtent l="0" t="0" r="5715" b="0"/>
+            <wp:docPr id="1" name="Imagen 1"/>
             <wp:cNvGraphicFramePr>
               <a:graphicFrameLocks xmlns:a="http://schemas.openxmlformats.org/drawingml/2006/main" noChangeAspect="1"/>
             </wp:cNvGraphicFramePr>
@@ -427,7 +123,7 @@
               <a:graphicData uri="http://schemas.openxmlformats.org/drawingml/2006/picture">
                 <pic:pic xmlns:pic="http://schemas.openxmlformats.org/drawingml/2006/picture">
                   <pic:nvPicPr>
-                    <pic:cNvPr id="3" name="Imagen 3" descr="Interfaz de usuario gráfica, Texto, Aplicación&#10;&#10;Descripción generada automáticamente"/>
+                    <pic:cNvPr id="1" name=""/>
                     <pic:cNvPicPr/>
                   </pic:nvPicPr>
                   <pic:blipFill>
@@ -439,7 +135,7 @@
                   <pic:spPr>
                     <a:xfrm>
                       <a:off x="0" y="0"/>
-                      <a:ext cx="5612130" cy="3104515"/>
+                      <a:ext cx="5101396" cy="3146382"/>
                     </a:xfrm>
                     <a:prstGeom prst="rect">
                       <a:avLst/>
@@ -455,122 +151,34 @@
     <w:p>
       <w:pPr>
         <w:rPr>
-          <w:b/>
-          <w:bCs/>
-          <w:lang w:val="es-ES"/>
-        </w:rPr>
-      </w:pPr>
-      <w:r>
-        <w:rPr>
-          <w:b/>
-          <w:bCs/>
-          <w:lang w:val="es-ES"/>
-        </w:rPr>
-        <w:t>Sprint 4:</w:t>
-      </w:r>
-    </w:p>
-    <w:p>
-      <w:pPr>
-        <w:pStyle w:val="Prrafodelista"/>
-        <w:numPr>
-          <w:ilvl w:val="0"/>
-          <w:numId w:val="2"/>
-        </w:numPr>
-        <w:rPr>
-          <w:highlight w:val="yellow"/>
-          <w:lang w:val="es-ES"/>
-        </w:rPr>
-      </w:pPr>
-      <w:r>
-        <w:rPr>
-          <w:highlight w:val="yellow"/>
-          <w:lang w:val="es-ES"/>
-        </w:rPr>
-        <w:t>Archivo retro MD con retrospectiva – Notas hasta sprint 3</w:t>
-      </w:r>
-    </w:p>
-    <w:p>
-      <w:pPr>
-        <w:pStyle w:val="Prrafodelista"/>
-        <w:numPr>
-          <w:ilvl w:val="0"/>
-          <w:numId w:val="2"/>
-        </w:numPr>
-        <w:rPr>
-          <w:highlight w:val="yellow"/>
-          <w:lang w:val="es-ES"/>
-        </w:rPr>
-      </w:pPr>
-      <w:r>
-        <w:rPr>
-          <w:highlight w:val="yellow"/>
-          <w:lang w:val="es-ES"/>
-        </w:rPr>
-        <w:t>Archivo daily.md con opiniones sobre daylies y weeklies (opcional) – No</w:t>
-      </w:r>
-    </w:p>
-    <w:p>
-      <w:pPr>
-        <w:pStyle w:val="Prrafodelista"/>
-        <w:numPr>
-          <w:ilvl w:val="0"/>
-          <w:numId w:val="2"/>
-        </w:numPr>
-        <w:rPr>
-          <w:highlight w:val="yellow"/>
-          <w:lang w:val="es-ES"/>
-        </w:rPr>
-      </w:pPr>
-      <w:r>
-        <w:rPr>
-          <w:highlight w:val="yellow"/>
-          <w:lang w:val="es-ES"/>
-        </w:rPr>
-        <w:t>Tablero de trabajo actualizado – Pendiente actualiza</w:t>
-      </w:r>
-      <w:r>
-        <w:rPr>
-          <w:highlight w:val="yellow"/>
-          <w:lang w:val="es-ES"/>
-        </w:rPr>
-        <w:t>r</w:t>
-      </w:r>
-    </w:p>
-    <w:p>
-      <w:pPr>
-        <w:pStyle w:val="Prrafodelista"/>
-        <w:numPr>
-          <w:ilvl w:val="0"/>
-          <w:numId w:val="4"/>
-        </w:numPr>
-        <w:rPr>
-          <w:lang w:val="es-ES"/>
-        </w:rPr>
-      </w:pPr>
-      <w:r>
-        <w:rPr>
-          <w:lang w:val="es-ES"/>
-        </w:rPr>
-        <w:t>Archivos products.json y users.json con datos de productos y usuarios – Ok</w:t>
-      </w:r>
-    </w:p>
-    <w:p>
-      <w:pPr>
-        <w:pStyle w:val="Prrafodelista"/>
-        <w:numPr>
-          <w:ilvl w:val="0"/>
-          <w:numId w:val="4"/>
-        </w:numPr>
-        <w:rPr>
-          <w:lang w:val="es-ES"/>
-        </w:rPr>
-      </w:pPr>
-      <w:r>
-        <w:rPr>
-          <w:lang w:val="es-ES"/>
-        </w:rPr>
-        <w:lastRenderedPageBreak/>
-        <w:t>Administración completa de productos (listado, detalle, creación, edición, eliminación) – Ok</w:t>
+          <w:lang w:val="es-ES"/>
+        </w:rPr>
+      </w:pPr>
+    </w:p>
+    <w:p>
+      <w:pPr>
+        <w:jc w:val="center"/>
+        <w:rPr>
+          <w:b/>
+          <w:bCs/>
+          <w:lang w:val="es-ES"/>
+        </w:rPr>
+      </w:pPr>
+      <w:r>
+        <w:rPr>
+          <w:b/>
+          <w:bCs/>
+          <w:lang w:val="es-ES"/>
+        </w:rPr>
+        <w:t xml:space="preserve">SPRINT </w:t>
+      </w:r>
+      <w:r>
+        <w:rPr>
+          <w:b/>
+          <w:bCs/>
+          <w:lang w:val="es-ES"/>
+        </w:rPr>
+        <w:t>2</w:t>
       </w:r>
     </w:p>
     <w:p>
@@ -582,13 +190,12 @@
       <w:r>
         <w:rPr>
           <w:noProof/>
-          <w:lang w:val="es-ES"/>
         </w:rPr>
         <w:drawing>
-          <wp:inline distT="0" distB="0" distL="0" distR="0" wp14:anchorId="05566754" wp14:editId="42196052">
-            <wp:extent cx="5612130" cy="5630545"/>
-            <wp:effectExtent l="0" t="0" r="7620" b="8255"/>
-            <wp:docPr id="4" name="Imagen 4" descr="Interfaz de usuario gráfica, Texto, Aplicación, Correo electrónico&#10;&#10;Descripción generada automáticamente"/>
+          <wp:inline distT="0" distB="0" distL="0" distR="0" wp14:anchorId="2816B9D6" wp14:editId="0205EA17">
+            <wp:extent cx="4552950" cy="2609191"/>
+            <wp:effectExtent l="0" t="0" r="0" b="1270"/>
+            <wp:docPr id="7" name="Imagen 7"/>
             <wp:cNvGraphicFramePr>
               <a:graphicFrameLocks xmlns:a="http://schemas.openxmlformats.org/drawingml/2006/main" noChangeAspect="1"/>
             </wp:cNvGraphicFramePr>
@@ -596,7 +203,7 @@
               <a:graphicData uri="http://schemas.openxmlformats.org/drawingml/2006/picture">
                 <pic:pic xmlns:pic="http://schemas.openxmlformats.org/drawingml/2006/picture">
                   <pic:nvPicPr>
-                    <pic:cNvPr id="4" name="Imagen 4" descr="Interfaz de usuario gráfica, Texto, Aplicación, Correo electrónico&#10;&#10;Descripción generada automáticamente"/>
+                    <pic:cNvPr id="1" name=""/>
                     <pic:cNvPicPr/>
                   </pic:nvPicPr>
                   <pic:blipFill>
@@ -608,7 +215,7 @@
                   <pic:spPr>
                     <a:xfrm>
                       <a:off x="0" y="0"/>
-                      <a:ext cx="5612130" cy="5630545"/>
+                      <a:ext cx="4567784" cy="2617692"/>
                     </a:xfrm>
                     <a:prstGeom prst="rect">
                       <a:avLst/>
@@ -624,18 +231,35 @@
     <w:p>
       <w:pPr>
         <w:rPr>
-          <w:b/>
-          <w:bCs/>
-          <w:lang w:val="es-ES"/>
-        </w:rPr>
-      </w:pPr>
-      <w:r>
-        <w:rPr>
-          <w:b/>
-          <w:bCs/>
-          <w:lang w:val="es-ES"/>
-        </w:rPr>
-        <w:t>Sprint 5:</w:t>
+          <w:lang w:val="es-ES"/>
+        </w:rPr>
+      </w:pPr>
+    </w:p>
+    <w:p>
+      <w:pPr>
+        <w:jc w:val="center"/>
+        <w:rPr>
+          <w:b/>
+          <w:bCs/>
+          <w:lang w:val="es-ES"/>
+        </w:rPr>
+      </w:pPr>
+      <w:r>
+        <w:rPr>
+          <w:b/>
+          <w:bCs/>
+          <w:lang w:val="es-ES"/>
+        </w:rPr>
+        <w:lastRenderedPageBreak/>
+        <w:t xml:space="preserve">SPRINT </w:t>
+      </w:r>
+      <w:r>
+        <w:rPr>
+          <w:b/>
+          <w:bCs/>
+          <w:lang w:val="es-ES"/>
+        </w:rPr>
+        <w:t>3</w:t>
       </w:r>
     </w:p>
     <w:p>
@@ -643,19 +267,65 @@
         <w:pStyle w:val="Prrafodelista"/>
         <w:numPr>
           <w:ilvl w:val="0"/>
-          <w:numId w:val="2"/>
+          <w:numId w:val="3"/>
         </w:numPr>
         <w:rPr>
-          <w:highlight w:val="yellow"/>
-          <w:lang w:val="es-ES"/>
-        </w:rPr>
-      </w:pPr>
-      <w:r>
-        <w:rPr>
-          <w:highlight w:val="yellow"/>
-          <w:lang w:val="es-ES"/>
-        </w:rPr>
-        <w:t>Archivo retro MD con retrospectiva – Notas hasta sprint 3</w:t>
+          <w:highlight w:val="lightGray"/>
+          <w:lang w:val="es-ES"/>
+        </w:rPr>
+      </w:pPr>
+      <w:r>
+        <w:rPr>
+          <w:highlight w:val="lightGray"/>
+          <w:lang w:val="es-ES"/>
+        </w:rPr>
+        <w:t xml:space="preserve">Archivo daily.md con opiniones sobre </w:t>
+      </w:r>
+      <w:proofErr w:type="spellStart"/>
+      <w:r>
+        <w:rPr>
+          <w:highlight w:val="lightGray"/>
+          <w:lang w:val="es-ES"/>
+        </w:rPr>
+        <w:t>daylies</w:t>
+      </w:r>
+      <w:proofErr w:type="spellEnd"/>
+      <w:r>
+        <w:rPr>
+          <w:highlight w:val="lightGray"/>
+          <w:lang w:val="es-ES"/>
+        </w:rPr>
+        <w:t xml:space="preserve"> y </w:t>
+      </w:r>
+      <w:proofErr w:type="spellStart"/>
+      <w:r>
+        <w:rPr>
+          <w:highlight w:val="lightGray"/>
+          <w:lang w:val="es-ES"/>
+        </w:rPr>
+        <w:t>weeklies</w:t>
+      </w:r>
+      <w:proofErr w:type="spellEnd"/>
+      <w:r>
+        <w:rPr>
+          <w:highlight w:val="lightGray"/>
+          <w:lang w:val="es-ES"/>
+        </w:rPr>
+        <w:t xml:space="preserve"> (opcional) </w:t>
+      </w:r>
+      <w:r>
+        <w:rPr>
+          <w:highlight w:val="lightGray"/>
+          <w:lang w:val="es-ES"/>
+        </w:rPr>
+        <w:t>–</w:t>
+      </w:r>
+      <w:r>
+        <w:rPr>
+          <w:highlight w:val="lightGray"/>
+          <w:lang w:val="es-ES"/>
+        </w:rPr>
+        <w:t xml:space="preserve"> No</w:t>
       </w:r>
     </w:p>
     <w:p>
@@ -663,7 +333,7 @@
         <w:pStyle w:val="Prrafodelista"/>
         <w:numPr>
           <w:ilvl w:val="0"/>
-          <w:numId w:val="2"/>
+          <w:numId w:val="3"/>
         </w:numPr>
         <w:rPr>
           <w:highlight w:val="yellow"/>
@@ -675,113 +345,12 @@
           <w:highlight w:val="yellow"/>
           <w:lang w:val="es-ES"/>
         </w:rPr>
-        <w:t>Archivo daily.md con opiniones sobre daylies y weeklies (opcional) – No</w:t>
-      </w:r>
-    </w:p>
-    <w:p>
-      <w:pPr>
-        <w:pStyle w:val="Prrafodelista"/>
-        <w:numPr>
-          <w:ilvl w:val="0"/>
-          <w:numId w:val="2"/>
-        </w:numPr>
-        <w:rPr>
-          <w:highlight w:val="yellow"/>
-          <w:lang w:val="es-ES"/>
-        </w:rPr>
-      </w:pPr>
-      <w:r>
-        <w:rPr>
-          <w:highlight w:val="yellow"/>
-          <w:lang w:val="es-ES"/>
-        </w:rPr>
-        <w:t>Tablero de trabajo actualizado – Pendiente actualiza</w:t>
-      </w:r>
-      <w:r>
-        <w:rPr>
-          <w:highlight w:val="yellow"/>
-          <w:lang w:val="es-ES"/>
-        </w:rPr>
-        <w:t>r</w:t>
-      </w:r>
-    </w:p>
-    <w:p>
-      <w:pPr>
-        <w:pStyle w:val="Prrafodelista"/>
-        <w:numPr>
-          <w:ilvl w:val="0"/>
-          <w:numId w:val="5"/>
-        </w:numPr>
-        <w:rPr>
-          <w:lang w:val="es-ES"/>
-        </w:rPr>
-      </w:pPr>
-      <w:r>
-        <w:rPr>
-          <w:lang w:val="es-ES"/>
-        </w:rPr>
-        <w:t xml:space="preserve">Formulario de registro con campos mínimos mencionados en sprint anterior, imagen de perfil, guardado en JSON con encriptación – </w:t>
-      </w:r>
-      <w:r>
-        <w:rPr>
-          <w:lang w:val="es-ES"/>
-        </w:rPr>
-        <w:t>Ok</w:t>
-      </w:r>
-    </w:p>
-    <w:p>
-      <w:pPr>
-        <w:pStyle w:val="Prrafodelista"/>
-        <w:numPr>
-          <w:ilvl w:val="0"/>
-          <w:numId w:val="5"/>
-        </w:numPr>
-        <w:rPr>
-          <w:lang w:val="es-ES"/>
-        </w:rPr>
-      </w:pPr>
-      <w:r>
-        <w:rPr>
-          <w:lang w:val="es-ES"/>
-        </w:rPr>
-        <w:t xml:space="preserve">Formulario de login con campos email y password y función de recorar usuarios (opcional) – </w:t>
-      </w:r>
-      <w:r>
-        <w:rPr>
-          <w:lang w:val="es-ES"/>
-        </w:rPr>
-        <w:t>Ok</w:t>
-      </w:r>
-    </w:p>
-    <w:p>
-      <w:pPr>
-        <w:pStyle w:val="Prrafodelista"/>
-        <w:numPr>
-          <w:ilvl w:val="0"/>
-          <w:numId w:val="5"/>
-        </w:numPr>
-        <w:rPr>
-          <w:lang w:val="es-ES"/>
-        </w:rPr>
-      </w:pPr>
-      <w:r>
-        <w:rPr>
-          <w:lang w:val="es-ES"/>
-        </w:rPr>
-        <w:t xml:space="preserve">Ruta de huéspedes y usuarios (si está logueado, redirigir al perfil, si no,al Loguin) – </w:t>
-      </w:r>
-      <w:r>
-        <w:rPr>
-          <w:lang w:val="es-ES"/>
-        </w:rPr>
-        <w:t>Ok</w:t>
-      </w:r>
-    </w:p>
-    <w:p>
-      <w:pPr>
-        <w:rPr>
-          <w:b/>
-          <w:bCs/>
+        <w:t xml:space="preserve">Tablero de trabajo actualizado – Pendiente </w:t>
+      </w:r>
+    </w:p>
+    <w:p>
+      <w:pPr>
+        <w:rPr>
           <w:lang w:val="es-ES"/>
         </w:rPr>
       </w:pPr>
@@ -789,12 +358,11 @@
         <w:rPr>
           <w:noProof/>
         </w:rPr>
-        <w:lastRenderedPageBreak/>
         <w:drawing>
-          <wp:inline distT="0" distB="0" distL="0" distR="0" wp14:anchorId="0A808EB7" wp14:editId="7335EE08">
-            <wp:extent cx="5612130" cy="3329305"/>
-            <wp:effectExtent l="0" t="0" r="7620" b="4445"/>
-            <wp:docPr id="5" name="Imagen 5" descr="Texto, Aplicación&#10;&#10;Descripción generada automáticamente"/>
+          <wp:inline distT="0" distB="0" distL="0" distR="0" wp14:anchorId="687BBBF5" wp14:editId="3A845E07">
+            <wp:extent cx="4524375" cy="2691717"/>
+            <wp:effectExtent l="0" t="0" r="0" b="0"/>
+            <wp:docPr id="8" name="Imagen 8"/>
             <wp:cNvGraphicFramePr>
               <a:graphicFrameLocks xmlns:a="http://schemas.openxmlformats.org/drawingml/2006/main" noChangeAspect="1"/>
             </wp:cNvGraphicFramePr>
@@ -802,7 +370,7 @@
               <a:graphicData uri="http://schemas.openxmlformats.org/drawingml/2006/picture">
                 <pic:pic xmlns:pic="http://schemas.openxmlformats.org/drawingml/2006/picture">
                   <pic:nvPicPr>
-                    <pic:cNvPr id="5" name="Imagen 5" descr="Texto, Aplicación&#10;&#10;Descripción generada automáticamente"/>
+                    <pic:cNvPr id="1" name=""/>
                     <pic:cNvPicPr/>
                   </pic:nvPicPr>
                   <pic:blipFill>
@@ -814,7 +382,7 @@
                   <pic:spPr>
                     <a:xfrm>
                       <a:off x="0" y="0"/>
-                      <a:ext cx="5612130" cy="3329305"/>
+                      <a:ext cx="4526976" cy="2693264"/>
                     </a:xfrm>
                     <a:prstGeom prst="rect">
                       <a:avLst/>
@@ -830,27 +398,34 @@
     <w:p>
       <w:pPr>
         <w:rPr>
-          <w:b/>
-          <w:bCs/>
-          <w:lang w:val="es-ES"/>
-        </w:rPr>
-      </w:pPr>
-    </w:p>
-    <w:p>
-      <w:pPr>
-        <w:rPr>
-          <w:b/>
-          <w:bCs/>
-          <w:lang w:val="es-ES"/>
-        </w:rPr>
-      </w:pPr>
-      <w:r>
-        <w:rPr>
-          <w:b/>
-          <w:bCs/>
-          <w:lang w:val="es-ES"/>
-        </w:rPr>
-        <w:t>Sprint 6:</w:t>
+          <w:lang w:val="es-ES"/>
+        </w:rPr>
+      </w:pPr>
+    </w:p>
+    <w:p>
+      <w:pPr>
+        <w:jc w:val="center"/>
+        <w:rPr>
+          <w:b/>
+          <w:bCs/>
+          <w:lang w:val="es-ES"/>
+        </w:rPr>
+      </w:pPr>
+      <w:r>
+        <w:rPr>
+          <w:b/>
+          <w:bCs/>
+          <w:lang w:val="es-ES"/>
+        </w:rPr>
+        <w:t xml:space="preserve">SPRINT </w:t>
+      </w:r>
+      <w:r>
+        <w:rPr>
+          <w:b/>
+          <w:bCs/>
+          <w:lang w:val="es-ES"/>
+        </w:rPr>
+        <w:t>4</w:t>
       </w:r>
     </w:p>
     <w:p>
@@ -861,16 +436,48 @@
           <w:numId w:val="2"/>
         </w:numPr>
         <w:rPr>
-          <w:highlight w:val="yellow"/>
-          <w:lang w:val="es-ES"/>
-        </w:rPr>
-      </w:pPr>
-      <w:r>
-        <w:rPr>
-          <w:highlight w:val="yellow"/>
-          <w:lang w:val="es-ES"/>
-        </w:rPr>
-        <w:t>Archivo retro MD con retrospectiva – Notas hasta sprint 3</w:t>
+          <w:highlight w:val="lightGray"/>
+          <w:lang w:val="es-ES"/>
+        </w:rPr>
+      </w:pPr>
+      <w:r>
+        <w:rPr>
+          <w:highlight w:val="lightGray"/>
+          <w:lang w:val="es-ES"/>
+        </w:rPr>
+        <w:t xml:space="preserve">Archivo daily.md con opiniones sobre </w:t>
+      </w:r>
+      <w:proofErr w:type="spellStart"/>
+      <w:r>
+        <w:rPr>
+          <w:highlight w:val="lightGray"/>
+          <w:lang w:val="es-ES"/>
+        </w:rPr>
+        <w:t>daylies</w:t>
+      </w:r>
+      <w:proofErr w:type="spellEnd"/>
+      <w:r>
+        <w:rPr>
+          <w:highlight w:val="lightGray"/>
+          <w:lang w:val="es-ES"/>
+        </w:rPr>
+        <w:t xml:space="preserve"> y </w:t>
+      </w:r>
+      <w:proofErr w:type="spellStart"/>
+      <w:r>
+        <w:rPr>
+          <w:highlight w:val="lightGray"/>
+          <w:lang w:val="es-ES"/>
+        </w:rPr>
+        <w:t>weeklies</w:t>
+      </w:r>
+      <w:proofErr w:type="spellEnd"/>
+      <w:r>
+        <w:rPr>
+          <w:highlight w:val="lightGray"/>
+          <w:lang w:val="es-ES"/>
+        </w:rPr>
+        <w:t xml:space="preserve"> (opcional) – No</w:t>
       </w:r>
     </w:p>
     <w:p>
@@ -890,161 +497,13 @@
           <w:highlight w:val="yellow"/>
           <w:lang w:val="es-ES"/>
         </w:rPr>
-        <w:t>Archivo daily.md con opiniones sobre daylies y weeklies (opcional) – No</w:t>
-      </w:r>
-    </w:p>
-    <w:p>
-      <w:pPr>
-        <w:pStyle w:val="Prrafodelista"/>
-        <w:numPr>
-          <w:ilvl w:val="0"/>
-          <w:numId w:val="2"/>
-        </w:numPr>
-        <w:rPr>
-          <w:highlight w:val="yellow"/>
-          <w:lang w:val="es-ES"/>
-        </w:rPr>
-      </w:pPr>
-      <w:r>
-        <w:rPr>
-          <w:highlight w:val="yellow"/>
-          <w:lang w:val="es-ES"/>
-        </w:rPr>
-        <w:t>Tablero de trabajo actualizado – Pendiente actualiza</w:t>
-      </w:r>
-      <w:r>
-        <w:rPr>
-          <w:highlight w:val="yellow"/>
-          <w:lang w:val="es-ES"/>
-        </w:rPr>
-        <w:t>r</w:t>
-      </w:r>
-    </w:p>
-    <w:p>
-      <w:pPr>
-        <w:pStyle w:val="Prrafodelista"/>
-        <w:numPr>
-          <w:ilvl w:val="0"/>
-          <w:numId w:val="6"/>
-        </w:numPr>
-        <w:rPr>
-          <w:highlight w:val="yellow"/>
-          <w:lang w:val="es-ES"/>
-        </w:rPr>
-      </w:pPr>
-      <w:r>
-        <w:rPr>
-          <w:highlight w:val="yellow"/>
-          <w:lang w:val="es-ES"/>
-        </w:rPr>
-        <w:t xml:space="preserve">Diagrama base de datos </w:t>
-      </w:r>
-      <w:r>
-        <w:rPr>
-          <w:highlight w:val="yellow"/>
-          <w:lang w:val="es-ES"/>
-        </w:rPr>
-        <w:t>–</w:t>
-      </w:r>
-      <w:r>
-        <w:rPr>
-          <w:highlight w:val="yellow"/>
-          <w:lang w:val="es-ES"/>
-        </w:rPr>
-        <w:t xml:space="preserve"> No</w:t>
-      </w:r>
-    </w:p>
-    <w:p>
-      <w:pPr>
-        <w:pStyle w:val="Prrafodelista"/>
-        <w:numPr>
-          <w:ilvl w:val="0"/>
-          <w:numId w:val="6"/>
-        </w:numPr>
-        <w:rPr>
-          <w:highlight w:val="yellow"/>
-          <w:lang w:val="es-ES"/>
-        </w:rPr>
-      </w:pPr>
-      <w:r>
-        <w:rPr>
-          <w:highlight w:val="yellow"/>
-          <w:lang w:val="es-ES"/>
-        </w:rPr>
-        <w:t>Script de creación de estructura de base de datos con creación de base de datos y todas sus tablas, tipos de datos de lo campos y sus restricciones y relaciones entre las diferentes tablas – No</w:t>
-      </w:r>
-    </w:p>
-    <w:p>
-      <w:pPr>
-        <w:pStyle w:val="Prrafodelista"/>
-        <w:numPr>
-          <w:ilvl w:val="0"/>
-          <w:numId w:val="6"/>
-        </w:numPr>
-        <w:rPr>
-          <w:highlight w:val="yellow"/>
-          <w:lang w:val="es-ES"/>
-        </w:rPr>
-      </w:pPr>
-      <w:r>
-        <w:rPr>
-          <w:highlight w:val="yellow"/>
-          <w:lang w:val="es-ES"/>
-        </w:rPr>
-        <w:t>Script de datos de base de datos para tabla de usuarios, tabla de productos, tablas secund</w:t>
-      </w:r>
-      <w:r>
-        <w:rPr>
-          <w:highlight w:val="yellow"/>
-          <w:lang w:val="es-ES"/>
-        </w:rPr>
-        <w:t>arias, tabla de carrito de compras y productos de carritos de compras (opcional) - No</w:t>
-      </w:r>
-    </w:p>
-    <w:p>
-      <w:pPr>
-        <w:pStyle w:val="Prrafodelista"/>
-        <w:numPr>
-          <w:ilvl w:val="0"/>
-          <w:numId w:val="6"/>
-        </w:numPr>
-        <w:rPr>
-          <w:highlight w:val="yellow"/>
-          <w:lang w:val="es-ES"/>
-        </w:rPr>
-      </w:pPr>
-      <w:r>
-        <w:rPr>
-          <w:highlight w:val="yellow"/>
-          <w:lang w:val="es-ES"/>
-        </w:rPr>
-        <w:t>Creación de carpeta Sequelize con archivos de configuración y modelos con sus relaciones – No</w:t>
-      </w:r>
-    </w:p>
-    <w:p>
-      <w:pPr>
-        <w:pStyle w:val="Prrafodelista"/>
-        <w:numPr>
-          <w:ilvl w:val="0"/>
-          <w:numId w:val="6"/>
-        </w:numPr>
-        <w:rPr>
-          <w:highlight w:val="yellow"/>
-          <w:lang w:val="es-ES"/>
-        </w:rPr>
-      </w:pPr>
-      <w:r>
-        <w:rPr>
-          <w:highlight w:val="yellow"/>
-          <w:lang w:val="es-ES"/>
-        </w:rPr>
-        <w:t>CRUD de productos, usuarios y tablas secundarias - No</w:t>
-      </w:r>
-    </w:p>
-    <w:p>
-      <w:pPr>
-        <w:rPr>
-          <w:highlight w:val="yellow"/>
+        <w:t>Tablero de trabajo actualizado – Pendiente</w:t>
+      </w:r>
+    </w:p>
+    <w:p>
+      <w:pPr>
+        <w:ind w:left="360"/>
+        <w:rPr>
           <w:lang w:val="es-ES"/>
         </w:rPr>
       </w:pPr>
@@ -1052,18 +511,11 @@
         <w:rPr>
           <w:noProof/>
         </w:rPr>
-        <w:lastRenderedPageBreak/>
-        <w:t>S</w:t>
-      </w:r>
-      <w:r>
-        <w:rPr>
-          <w:noProof/>
-        </w:rPr>
         <w:drawing>
-          <wp:inline distT="0" distB="0" distL="0" distR="0" wp14:anchorId="252C2443" wp14:editId="11F8007F">
-            <wp:extent cx="5612130" cy="4427220"/>
-            <wp:effectExtent l="0" t="0" r="7620" b="0"/>
-            <wp:docPr id="6" name="Imagen 6" descr="Texto&#10;&#10;Descripción generada automáticamente"/>
+          <wp:inline distT="0" distB="0" distL="0" distR="0" wp14:anchorId="37DF0ACE" wp14:editId="02AE4B78">
+            <wp:extent cx="6238875" cy="3438525"/>
+            <wp:effectExtent l="0" t="0" r="9525" b="9525"/>
+            <wp:docPr id="9" name="Imagen 9"/>
             <wp:cNvGraphicFramePr>
               <a:graphicFrameLocks xmlns:a="http://schemas.openxmlformats.org/drawingml/2006/main" noChangeAspect="1"/>
             </wp:cNvGraphicFramePr>
@@ -1071,7 +523,7 @@
               <a:graphicData uri="http://schemas.openxmlformats.org/drawingml/2006/picture">
                 <pic:pic xmlns:pic="http://schemas.openxmlformats.org/drawingml/2006/picture">
                   <pic:nvPicPr>
-                    <pic:cNvPr id="6" name="Imagen 6" descr="Texto&#10;&#10;Descripción generada automáticamente"/>
+                    <pic:cNvPr id="1" name=""/>
                     <pic:cNvPicPr/>
                   </pic:nvPicPr>
                   <pic:blipFill>
@@ -1083,7 +535,7 @@
                   <pic:spPr>
                     <a:xfrm>
                       <a:off x="0" y="0"/>
-                      <a:ext cx="5612130" cy="4427220"/>
+                      <a:ext cx="6238875" cy="3438525"/>
                     </a:xfrm>
                     <a:prstGeom prst="rect">
                       <a:avLst/>
@@ -1096,9 +548,2094 @@
         </w:drawing>
       </w:r>
     </w:p>
+    <w:p>
+      <w:pPr>
+        <w:ind w:left="360"/>
+        <w:rPr>
+          <w:lang w:val="es-ES"/>
+        </w:rPr>
+      </w:pPr>
+    </w:p>
+    <w:p>
+      <w:pPr>
+        <w:ind w:left="360"/>
+        <w:rPr>
+          <w:lang w:val="es-ES"/>
+        </w:rPr>
+      </w:pPr>
+    </w:p>
+    <w:p>
+      <w:pPr>
+        <w:rPr>
+          <w:noProof/>
+          <w:lang w:val="es-ES"/>
+        </w:rPr>
+      </w:pPr>
+      <w:r>
+        <w:rPr>
+          <w:noProof/>
+          <w:lang w:val="es-ES"/>
+        </w:rPr>
+        <w:br w:type="page"/>
+      </w:r>
+    </w:p>
+    <w:p>
+      <w:pPr>
+        <w:jc w:val="center"/>
+        <w:rPr>
+          <w:b/>
+          <w:bCs/>
+          <w:lang w:val="es-ES"/>
+        </w:rPr>
+      </w:pPr>
+      <w:r>
+        <w:rPr>
+          <w:b/>
+          <w:bCs/>
+          <w:lang w:val="es-ES"/>
+        </w:rPr>
+        <w:lastRenderedPageBreak/>
+        <w:t xml:space="preserve">SPRINT </w:t>
+      </w:r>
+      <w:r>
+        <w:rPr>
+          <w:b/>
+          <w:bCs/>
+          <w:lang w:val="es-ES"/>
+        </w:rPr>
+        <w:t>5</w:t>
+      </w:r>
+    </w:p>
+    <w:p>
+      <w:pPr>
+        <w:pStyle w:val="Prrafodelista"/>
+        <w:numPr>
+          <w:ilvl w:val="0"/>
+          <w:numId w:val="2"/>
+        </w:numPr>
+        <w:rPr>
+          <w:highlight w:val="lightGray"/>
+          <w:lang w:val="es-ES"/>
+        </w:rPr>
+      </w:pPr>
+      <w:r>
+        <w:rPr>
+          <w:highlight w:val="lightGray"/>
+          <w:lang w:val="es-ES"/>
+        </w:rPr>
+        <w:t xml:space="preserve">Archivo daily.md con opiniones sobre </w:t>
+      </w:r>
+      <w:proofErr w:type="spellStart"/>
+      <w:r>
+        <w:rPr>
+          <w:highlight w:val="lightGray"/>
+          <w:lang w:val="es-ES"/>
+        </w:rPr>
+        <w:t>daylies</w:t>
+      </w:r>
+      <w:proofErr w:type="spellEnd"/>
+      <w:r>
+        <w:rPr>
+          <w:highlight w:val="lightGray"/>
+          <w:lang w:val="es-ES"/>
+        </w:rPr>
+        <w:t xml:space="preserve"> y </w:t>
+      </w:r>
+      <w:proofErr w:type="spellStart"/>
+      <w:r>
+        <w:rPr>
+          <w:highlight w:val="lightGray"/>
+          <w:lang w:val="es-ES"/>
+        </w:rPr>
+        <w:t>weeklies</w:t>
+      </w:r>
+      <w:proofErr w:type="spellEnd"/>
+      <w:r>
+        <w:rPr>
+          <w:highlight w:val="lightGray"/>
+          <w:lang w:val="es-ES"/>
+        </w:rPr>
+        <w:t xml:space="preserve"> (opcional) – No</w:t>
+      </w:r>
+    </w:p>
+    <w:p>
+      <w:pPr>
+        <w:pStyle w:val="Prrafodelista"/>
+        <w:numPr>
+          <w:ilvl w:val="0"/>
+          <w:numId w:val="2"/>
+        </w:numPr>
+        <w:rPr>
+          <w:highlight w:val="yellow"/>
+          <w:lang w:val="es-ES"/>
+        </w:rPr>
+      </w:pPr>
+      <w:r>
+        <w:rPr>
+          <w:highlight w:val="yellow"/>
+          <w:lang w:val="es-ES"/>
+        </w:rPr>
+        <w:t>Tablero de trabajo actualizado – Pendiente</w:t>
+      </w:r>
+    </w:p>
+    <w:p>
+      <w:pPr>
+        <w:rPr>
+          <w:b/>
+          <w:bCs/>
+          <w:lang w:val="es-ES"/>
+        </w:rPr>
+      </w:pPr>
+      <w:r>
+        <w:rPr>
+          <w:noProof/>
+        </w:rPr>
+        <w:drawing>
+          <wp:inline distT="0" distB="0" distL="0" distR="0" wp14:anchorId="3E30BABF" wp14:editId="6E78FA70">
+            <wp:extent cx="6648450" cy="4162425"/>
+            <wp:effectExtent l="0" t="0" r="0" b="9525"/>
+            <wp:docPr id="10" name="Imagen 10"/>
+            <wp:cNvGraphicFramePr>
+              <a:graphicFrameLocks xmlns:a="http://schemas.openxmlformats.org/drawingml/2006/main" noChangeAspect="1"/>
+            </wp:cNvGraphicFramePr>
+            <a:graphic xmlns:a="http://schemas.openxmlformats.org/drawingml/2006/main">
+              <a:graphicData uri="http://schemas.openxmlformats.org/drawingml/2006/picture">
+                <pic:pic xmlns:pic="http://schemas.openxmlformats.org/drawingml/2006/picture">
+                  <pic:nvPicPr>
+                    <pic:cNvPr id="1" name=""/>
+                    <pic:cNvPicPr/>
+                  </pic:nvPicPr>
+                  <pic:blipFill>
+                    <a:blip r:embed="rId11"/>
+                    <a:stretch>
+                      <a:fillRect/>
+                    </a:stretch>
+                  </pic:blipFill>
+                  <pic:spPr>
+                    <a:xfrm>
+                      <a:off x="0" y="0"/>
+                      <a:ext cx="6648450" cy="4162425"/>
+                    </a:xfrm>
+                    <a:prstGeom prst="rect">
+                      <a:avLst/>
+                    </a:prstGeom>
+                  </pic:spPr>
+                </pic:pic>
+              </a:graphicData>
+            </a:graphic>
+          </wp:inline>
+        </w:drawing>
+      </w:r>
+    </w:p>
+    <w:p>
+      <w:pPr>
+        <w:rPr>
+          <w:b/>
+          <w:bCs/>
+          <w:lang w:val="es-ES"/>
+        </w:rPr>
+      </w:pPr>
+      <w:r>
+        <w:rPr>
+          <w:b/>
+          <w:bCs/>
+          <w:lang w:val="es-ES"/>
+        </w:rPr>
+        <w:br w:type="page"/>
+      </w:r>
+    </w:p>
+    <w:p>
+      <w:pPr>
+        <w:jc w:val="center"/>
+        <w:rPr>
+          <w:b/>
+          <w:bCs/>
+          <w:lang w:val="es-ES"/>
+        </w:rPr>
+      </w:pPr>
+      <w:r>
+        <w:rPr>
+          <w:b/>
+          <w:bCs/>
+          <w:lang w:val="es-ES"/>
+        </w:rPr>
+        <w:lastRenderedPageBreak/>
+        <w:t>S</w:t>
+      </w:r>
+      <w:r>
+        <w:rPr>
+          <w:b/>
+          <w:bCs/>
+          <w:lang w:val="es-ES"/>
+        </w:rPr>
+        <w:t xml:space="preserve">PRINT </w:t>
+      </w:r>
+      <w:r>
+        <w:rPr>
+          <w:b/>
+          <w:bCs/>
+          <w:lang w:val="es-ES"/>
+        </w:rPr>
+        <w:t>6</w:t>
+      </w:r>
+    </w:p>
+    <w:p>
+      <w:pPr>
+        <w:rPr>
+          <w:b/>
+          <w:bCs/>
+          <w:lang w:val="es-ES"/>
+        </w:rPr>
+      </w:pPr>
+    </w:p>
+    <w:p>
+      <w:pPr>
+        <w:pStyle w:val="Prrafodelista"/>
+        <w:numPr>
+          <w:ilvl w:val="0"/>
+          <w:numId w:val="2"/>
+        </w:numPr>
+        <w:rPr>
+          <w:highlight w:val="lightGray"/>
+          <w:lang w:val="es-ES"/>
+        </w:rPr>
+      </w:pPr>
+      <w:r>
+        <w:rPr>
+          <w:highlight w:val="lightGray"/>
+          <w:lang w:val="es-ES"/>
+        </w:rPr>
+        <w:t xml:space="preserve">Archivo daily.md con opiniones sobre </w:t>
+      </w:r>
+      <w:proofErr w:type="spellStart"/>
+      <w:r>
+        <w:rPr>
+          <w:highlight w:val="lightGray"/>
+          <w:lang w:val="es-ES"/>
+        </w:rPr>
+        <w:t>daylies</w:t>
+      </w:r>
+      <w:proofErr w:type="spellEnd"/>
+      <w:r>
+        <w:rPr>
+          <w:highlight w:val="lightGray"/>
+          <w:lang w:val="es-ES"/>
+        </w:rPr>
+        <w:t xml:space="preserve"> y </w:t>
+      </w:r>
+      <w:proofErr w:type="spellStart"/>
+      <w:r>
+        <w:rPr>
+          <w:highlight w:val="lightGray"/>
+          <w:lang w:val="es-ES"/>
+        </w:rPr>
+        <w:t>weeklies</w:t>
+      </w:r>
+      <w:proofErr w:type="spellEnd"/>
+      <w:r>
+        <w:rPr>
+          <w:highlight w:val="lightGray"/>
+          <w:lang w:val="es-ES"/>
+        </w:rPr>
+        <w:t xml:space="preserve"> (opcional) – No</w:t>
+      </w:r>
+    </w:p>
+    <w:p>
+      <w:pPr>
+        <w:pStyle w:val="Prrafodelista"/>
+        <w:numPr>
+          <w:ilvl w:val="0"/>
+          <w:numId w:val="2"/>
+        </w:numPr>
+        <w:rPr>
+          <w:highlight w:val="yellow"/>
+          <w:lang w:val="es-ES"/>
+        </w:rPr>
+      </w:pPr>
+      <w:r>
+        <w:rPr>
+          <w:highlight w:val="yellow"/>
+          <w:lang w:val="es-ES"/>
+        </w:rPr>
+        <w:t xml:space="preserve">Tablero de trabajo actualizado – Pendiente </w:t>
+      </w:r>
+    </w:p>
+    <w:p>
+      <w:pPr>
+        <w:pStyle w:val="Prrafodelista"/>
+        <w:numPr>
+          <w:ilvl w:val="0"/>
+          <w:numId w:val="6"/>
+        </w:numPr>
+        <w:rPr>
+          <w:highlight w:val="yellow"/>
+          <w:lang w:val="es-ES"/>
+        </w:rPr>
+      </w:pPr>
+      <w:r>
+        <w:rPr>
+          <w:highlight w:val="yellow"/>
+          <w:lang w:val="es-ES"/>
+        </w:rPr>
+        <w:t>Script de creación de estructura de base de datos con creación de base de datos y todas sus tablas, tipos de datos de lo campos y sus restricciones y relaciones entre las diferentes tablas – No</w:t>
+      </w:r>
+    </w:p>
+    <w:p>
+      <w:pPr>
+        <w:pStyle w:val="Prrafodelista"/>
+        <w:numPr>
+          <w:ilvl w:val="0"/>
+          <w:numId w:val="6"/>
+        </w:numPr>
+        <w:rPr>
+          <w:highlight w:val="yellow"/>
+          <w:lang w:val="es-ES"/>
+        </w:rPr>
+      </w:pPr>
+      <w:r>
+        <w:rPr>
+          <w:highlight w:val="yellow"/>
+          <w:lang w:val="es-ES"/>
+        </w:rPr>
+        <w:t>Script de datos de base de datos para tabla de usuarios, tabla de productos, tablas secund</w:t>
+      </w:r>
+      <w:r>
+        <w:rPr>
+          <w:highlight w:val="yellow"/>
+          <w:lang w:val="es-ES"/>
+        </w:rPr>
+        <w:t>arias, tabla de carrito de compras y productos de carritos de compras (opcional) - No</w:t>
+      </w:r>
+    </w:p>
+    <w:p>
+      <w:pPr>
+        <w:pStyle w:val="Prrafodelista"/>
+        <w:numPr>
+          <w:ilvl w:val="0"/>
+          <w:numId w:val="6"/>
+        </w:numPr>
+        <w:rPr>
+          <w:highlight w:val="yellow"/>
+          <w:lang w:val="es-ES"/>
+        </w:rPr>
+      </w:pPr>
+      <w:r>
+        <w:rPr>
+          <w:highlight w:val="yellow"/>
+          <w:lang w:val="es-ES"/>
+        </w:rPr>
+        <w:t xml:space="preserve">Creación de carpeta </w:t>
+      </w:r>
+      <w:proofErr w:type="spellStart"/>
+      <w:r>
+        <w:rPr>
+          <w:highlight w:val="yellow"/>
+          <w:lang w:val="es-ES"/>
+        </w:rPr>
+        <w:t>Sequelize</w:t>
+      </w:r>
+      <w:proofErr w:type="spellEnd"/>
+      <w:r>
+        <w:rPr>
+          <w:highlight w:val="yellow"/>
+          <w:lang w:val="es-ES"/>
+        </w:rPr>
+        <w:t xml:space="preserve"> con archivos de configuración y modelos con sus relaciones – No</w:t>
+      </w:r>
+    </w:p>
+    <w:p>
+      <w:pPr>
+        <w:pStyle w:val="Prrafodelista"/>
+        <w:numPr>
+          <w:ilvl w:val="0"/>
+          <w:numId w:val="6"/>
+        </w:numPr>
+        <w:rPr>
+          <w:highlight w:val="yellow"/>
+          <w:lang w:val="es-ES"/>
+        </w:rPr>
+      </w:pPr>
+      <w:r>
+        <w:rPr>
+          <w:highlight w:val="yellow"/>
+          <w:lang w:val="es-ES"/>
+        </w:rPr>
+        <w:t>CRUD de productos, usuarios y tablas secundarias - No</w:t>
+      </w:r>
+    </w:p>
+    <w:p>
+      <w:pPr>
+        <w:rPr>
+          <w:highlight w:val="yellow"/>
+          <w:lang w:val="es-ES"/>
+        </w:rPr>
+      </w:pPr>
+      <w:r>
+        <w:rPr>
+          <w:noProof/>
+        </w:rPr>
+        <w:drawing>
+          <wp:inline distT="0" distB="0" distL="0" distR="0" wp14:anchorId="3F2B9C1D" wp14:editId="0710DBAE">
+            <wp:extent cx="5105400" cy="4572000"/>
+            <wp:effectExtent l="0" t="0" r="0" b="0"/>
+            <wp:docPr id="12" name="Imagen 12"/>
+            <wp:cNvGraphicFramePr>
+              <a:graphicFrameLocks xmlns:a="http://schemas.openxmlformats.org/drawingml/2006/main" noChangeAspect="1"/>
+            </wp:cNvGraphicFramePr>
+            <a:graphic xmlns:a="http://schemas.openxmlformats.org/drawingml/2006/main">
+              <a:graphicData uri="http://schemas.openxmlformats.org/drawingml/2006/picture">
+                <pic:pic xmlns:pic="http://schemas.openxmlformats.org/drawingml/2006/picture">
+                  <pic:nvPicPr>
+                    <pic:cNvPr id="1" name=""/>
+                    <pic:cNvPicPr/>
+                  </pic:nvPicPr>
+                  <pic:blipFill>
+                    <a:blip r:embed="rId12"/>
+                    <a:stretch>
+                      <a:fillRect/>
+                    </a:stretch>
+                  </pic:blipFill>
+                  <pic:spPr>
+                    <a:xfrm>
+                      <a:off x="0" y="0"/>
+                      <a:ext cx="5105400" cy="4572000"/>
+                    </a:xfrm>
+                    <a:prstGeom prst="rect">
+                      <a:avLst/>
+                    </a:prstGeom>
+                  </pic:spPr>
+                </pic:pic>
+              </a:graphicData>
+            </a:graphic>
+          </wp:inline>
+        </w:drawing>
+      </w:r>
+    </w:p>
+    <w:p>
+      <w:pPr>
+        <w:rPr>
+          <w:highlight w:val="yellow"/>
+          <w:lang w:val="es-ES"/>
+        </w:rPr>
+      </w:pPr>
+    </w:p>
+    <w:p>
+      <w:pPr>
+        <w:rPr>
+          <w:b/>
+          <w:bCs/>
+          <w:lang w:val="es-ES"/>
+        </w:rPr>
+      </w:pPr>
+      <w:r>
+        <w:rPr>
+          <w:b/>
+          <w:bCs/>
+          <w:lang w:val="es-ES"/>
+        </w:rPr>
+        <w:br w:type="page"/>
+      </w:r>
+    </w:p>
+    <w:p>
+      <w:pPr>
+        <w:jc w:val="center"/>
+        <w:rPr>
+          <w:b/>
+          <w:bCs/>
+          <w:lang w:val="es-ES"/>
+        </w:rPr>
+      </w:pPr>
+      <w:r>
+        <w:rPr>
+          <w:b/>
+          <w:bCs/>
+          <w:lang w:val="es-ES"/>
+        </w:rPr>
+        <w:lastRenderedPageBreak/>
+        <w:t>S</w:t>
+      </w:r>
+      <w:r>
+        <w:rPr>
+          <w:b/>
+          <w:bCs/>
+          <w:lang w:val="es-ES"/>
+        </w:rPr>
+        <w:t xml:space="preserve">PRINT </w:t>
+      </w:r>
+      <w:r>
+        <w:rPr>
+          <w:b/>
+          <w:bCs/>
+          <w:lang w:val="es-ES"/>
+        </w:rPr>
+        <w:t>7</w:t>
+      </w:r>
+    </w:p>
+    <w:p>
+      <w:pPr>
+        <w:rPr>
+          <w:highlight w:val="yellow"/>
+          <w:lang w:val="es-ES"/>
+        </w:rPr>
+      </w:pPr>
+    </w:p>
+    <w:p>
+      <w:pPr>
+        <w:autoSpaceDE w:val="0"/>
+        <w:autoSpaceDN w:val="0"/>
+        <w:adjustRightInd w:val="0"/>
+        <w:spacing w:after="0" w:line="240" w:lineRule="auto"/>
+        <w:rPr>
+          <w:rFonts w:ascii="Roboto-Regular" w:hAnsi="Roboto-Regular" w:cs="Roboto-Regular"/>
+          <w:color w:val="666666"/>
+          <w:lang w:val="es-CO"/>
+        </w:rPr>
+      </w:pPr>
+      <w:r>
+        <w:rPr>
+          <w:rFonts w:ascii="Roboto-Regular" w:hAnsi="Roboto-Regular" w:cs="Roboto-Regular"/>
+          <w:color w:val="666666"/>
+          <w:lang w:val="es-CO"/>
+        </w:rPr>
+        <w:t xml:space="preserve">Archivo </w:t>
+      </w:r>
+      <w:r>
+        <w:rPr>
+          <w:rFonts w:ascii="Roboto-Bold" w:hAnsi="Roboto-Bold" w:cs="Roboto-Bold"/>
+          <w:b/>
+          <w:bCs/>
+          <w:color w:val="666666"/>
+          <w:lang w:val="es-CO"/>
+        </w:rPr>
+        <w:t xml:space="preserve">retro.md </w:t>
+      </w:r>
+      <w:r>
+        <w:rPr>
+          <w:rFonts w:ascii="Roboto-Regular" w:hAnsi="Roboto-Regular" w:cs="Roboto-Regular"/>
+          <w:color w:val="666666"/>
+          <w:lang w:val="es-CO"/>
+        </w:rPr>
+        <w:t>con el resultado de la retrospectiva.</w:t>
+      </w:r>
+    </w:p>
+    <w:p>
+      <w:pPr>
+        <w:autoSpaceDE w:val="0"/>
+        <w:autoSpaceDN w:val="0"/>
+        <w:adjustRightInd w:val="0"/>
+        <w:spacing w:after="0" w:line="240" w:lineRule="auto"/>
+        <w:rPr>
+          <w:rFonts w:ascii="Roboto-Regular" w:hAnsi="Roboto-Regular" w:cs="Roboto-Regular"/>
+          <w:color w:val="666666"/>
+          <w:lang w:val="es-CO"/>
+        </w:rPr>
+      </w:pPr>
+      <w:r>
+        <w:rPr>
+          <w:rFonts w:ascii="Arial" w:eastAsia="ArialMT" w:hAnsi="Arial" w:cs="Arial"/>
+          <w:color w:val="0B5395"/>
+          <w:lang w:val="es-CO"/>
+        </w:rPr>
+        <w:t>●</w:t>
+      </w:r>
+      <w:r>
+        <w:rPr>
+          <w:rFonts w:ascii="ArialMT" w:eastAsia="ArialMT" w:hAnsi="Roboto-Regular" w:cs="ArialMT"/>
+          <w:color w:val="0B5395"/>
+          <w:lang w:val="es-CO"/>
+        </w:rPr>
+        <w:t xml:space="preserve"> </w:t>
+      </w:r>
+      <w:r>
+        <w:rPr>
+          <w:rFonts w:ascii="Roboto-Regular" w:hAnsi="Roboto-Regular" w:cs="Roboto-Regular"/>
+          <w:color w:val="666666"/>
+          <w:lang w:val="es-CO"/>
+        </w:rPr>
+        <w:t xml:space="preserve">(Opcional) Archivo </w:t>
+      </w:r>
+      <w:r>
+        <w:rPr>
+          <w:rFonts w:ascii="Roboto-Bold" w:hAnsi="Roboto-Bold" w:cs="Roboto-Bold"/>
+          <w:b/>
+          <w:bCs/>
+          <w:color w:val="666666"/>
+          <w:lang w:val="es-CO"/>
+        </w:rPr>
+        <w:t xml:space="preserve">daily.md </w:t>
+      </w:r>
+      <w:r>
+        <w:rPr>
+          <w:rFonts w:ascii="Roboto-Regular" w:hAnsi="Roboto-Regular" w:cs="Roboto-Regular"/>
+          <w:color w:val="666666"/>
+          <w:lang w:val="es-CO"/>
+        </w:rPr>
+        <w:t xml:space="preserve">con sus opiniones sobre las </w:t>
+      </w:r>
+      <w:proofErr w:type="spellStart"/>
+      <w:r>
+        <w:rPr>
+          <w:rFonts w:ascii="Roboto-Regular" w:hAnsi="Roboto-Regular" w:cs="Roboto-Regular"/>
+          <w:color w:val="666666"/>
+          <w:lang w:val="es-CO"/>
+        </w:rPr>
+        <w:t>dailys</w:t>
+      </w:r>
+      <w:proofErr w:type="spellEnd"/>
+      <w:r>
+        <w:rPr>
+          <w:rFonts w:ascii="Roboto-Regular" w:hAnsi="Roboto-Regular" w:cs="Roboto-Regular"/>
+          <w:color w:val="666666"/>
+          <w:lang w:val="es-CO"/>
+        </w:rPr>
+        <w:t>/</w:t>
+      </w:r>
+      <w:proofErr w:type="spellStart"/>
+      <w:r>
+        <w:rPr>
+          <w:rFonts w:ascii="Roboto-Regular" w:hAnsi="Roboto-Regular" w:cs="Roboto-Regular"/>
+          <w:color w:val="666666"/>
+          <w:lang w:val="es-CO"/>
+        </w:rPr>
+        <w:t>weeklys</w:t>
+      </w:r>
+      <w:proofErr w:type="spellEnd"/>
+    </w:p>
+    <w:p>
+      <w:pPr>
+        <w:autoSpaceDE w:val="0"/>
+        <w:autoSpaceDN w:val="0"/>
+        <w:adjustRightInd w:val="0"/>
+        <w:spacing w:after="0" w:line="240" w:lineRule="auto"/>
+        <w:rPr>
+          <w:rFonts w:ascii="Roboto-Regular" w:hAnsi="Roboto-Regular" w:cs="Roboto-Regular"/>
+          <w:color w:val="666666"/>
+          <w:lang w:val="es-CO"/>
+        </w:rPr>
+      </w:pPr>
+      <w:r>
+        <w:rPr>
+          <w:rFonts w:ascii="Arial" w:eastAsia="ArialMT" w:hAnsi="Arial" w:cs="Arial"/>
+          <w:color w:val="0B5395"/>
+          <w:lang w:val="es-CO"/>
+        </w:rPr>
+        <w:t>●</w:t>
+      </w:r>
+      <w:r>
+        <w:rPr>
+          <w:rFonts w:ascii="ArialMT" w:eastAsia="ArialMT" w:hAnsi="Roboto-Regular" w:cs="ArialMT"/>
+          <w:color w:val="0B5395"/>
+          <w:lang w:val="es-CO"/>
+        </w:rPr>
+        <w:t xml:space="preserve"> </w:t>
+      </w:r>
+      <w:r>
+        <w:rPr>
+          <w:rFonts w:ascii="Roboto-Regular" w:hAnsi="Roboto-Regular" w:cs="Roboto-Regular"/>
+          <w:color w:val="666666"/>
+          <w:lang w:val="es-CO"/>
+        </w:rPr>
+        <w:t>Tablero de trabajo actualizado.</w:t>
+      </w:r>
+    </w:p>
+    <w:p>
+      <w:pPr>
+        <w:autoSpaceDE w:val="0"/>
+        <w:autoSpaceDN w:val="0"/>
+        <w:adjustRightInd w:val="0"/>
+        <w:spacing w:after="0" w:line="240" w:lineRule="auto"/>
+        <w:rPr>
+          <w:rFonts w:ascii="Roboto-Regular" w:hAnsi="Roboto-Regular" w:cs="Roboto-Regular"/>
+          <w:color w:val="666666"/>
+          <w:lang w:val="es-CO"/>
+        </w:rPr>
+      </w:pPr>
+      <w:r>
+        <w:rPr>
+          <w:rFonts w:ascii="Arial" w:eastAsia="ArialMT" w:hAnsi="Arial" w:cs="Arial"/>
+          <w:color w:val="0B5395"/>
+          <w:lang w:val="es-CO"/>
+        </w:rPr>
+        <w:t>●</w:t>
+      </w:r>
+      <w:r>
+        <w:rPr>
+          <w:rFonts w:ascii="ArialMT" w:eastAsia="ArialMT" w:hAnsi="Roboto-Regular" w:cs="ArialMT"/>
+          <w:color w:val="0B5395"/>
+          <w:lang w:val="es-CO"/>
+        </w:rPr>
+        <w:t xml:space="preserve"> </w:t>
+      </w:r>
+      <w:r>
+        <w:rPr>
+          <w:rFonts w:ascii="Roboto-Regular" w:hAnsi="Roboto-Regular" w:cs="Roboto-Regular"/>
+          <w:color w:val="666666"/>
+          <w:lang w:val="es-CO"/>
+        </w:rPr>
+        <w:t>Validaciones del back-</w:t>
+      </w:r>
+      <w:proofErr w:type="spellStart"/>
+      <w:r>
+        <w:rPr>
+          <w:rFonts w:ascii="Roboto-Regular" w:hAnsi="Roboto-Regular" w:cs="Roboto-Regular"/>
+          <w:color w:val="666666"/>
+          <w:lang w:val="es-CO"/>
+        </w:rPr>
+        <w:t>end</w:t>
+      </w:r>
+      <w:proofErr w:type="spellEnd"/>
+      <w:r>
+        <w:rPr>
+          <w:rFonts w:ascii="Roboto-Regular" w:hAnsi="Roboto-Regular" w:cs="Roboto-Regular"/>
+          <w:color w:val="666666"/>
+          <w:lang w:val="es-CO"/>
+        </w:rPr>
+        <w:t xml:space="preserve"> con </w:t>
+      </w:r>
+      <w:r>
+        <w:rPr>
+          <w:rFonts w:ascii="Roboto-Bold" w:hAnsi="Roboto-Bold" w:cs="Roboto-Bold"/>
+          <w:b/>
+          <w:bCs/>
+          <w:color w:val="666666"/>
+          <w:lang w:val="es-CO"/>
+        </w:rPr>
+        <w:t xml:space="preserve">Express </w:t>
+      </w:r>
+      <w:proofErr w:type="spellStart"/>
+      <w:r>
+        <w:rPr>
+          <w:rFonts w:ascii="Roboto-Bold" w:hAnsi="Roboto-Bold" w:cs="Roboto-Bold"/>
+          <w:b/>
+          <w:bCs/>
+          <w:color w:val="666666"/>
+          <w:lang w:val="es-CO"/>
+        </w:rPr>
+        <w:t>Validator</w:t>
+      </w:r>
+      <w:proofErr w:type="spellEnd"/>
+      <w:r>
+        <w:rPr>
+          <w:rFonts w:ascii="Roboto-Regular" w:hAnsi="Roboto-Regular" w:cs="Roboto-Regular"/>
+          <w:color w:val="666666"/>
+          <w:lang w:val="es-CO"/>
+        </w:rPr>
+        <w:t>:</w:t>
+      </w:r>
+    </w:p>
+    <w:p>
+      <w:pPr>
+        <w:autoSpaceDE w:val="0"/>
+        <w:autoSpaceDN w:val="0"/>
+        <w:adjustRightInd w:val="0"/>
+        <w:spacing w:after="0" w:line="240" w:lineRule="auto"/>
+        <w:rPr>
+          <w:rFonts w:ascii="Roboto-Regular" w:hAnsi="Roboto-Regular" w:cs="Roboto-Regular"/>
+          <w:color w:val="666666"/>
+          <w:lang w:val="es-CO"/>
+        </w:rPr>
+      </w:pPr>
+      <w:r>
+        <w:rPr>
+          <w:rFonts w:ascii="Arial" w:eastAsia="ArialMT" w:hAnsi="Arial" w:cs="Arial"/>
+          <w:color w:val="6D64E9"/>
+          <w:lang w:val="es-CO"/>
+        </w:rPr>
+        <w:t>○</w:t>
+      </w:r>
+      <w:r>
+        <w:rPr>
+          <w:rFonts w:ascii="ArialMT" w:eastAsia="ArialMT" w:hAnsi="Roboto-Regular" w:cs="ArialMT"/>
+          <w:color w:val="6D64E9"/>
+          <w:lang w:val="es-CO"/>
+        </w:rPr>
+        <w:t xml:space="preserve"> </w:t>
+      </w:r>
+      <w:r>
+        <w:rPr>
+          <w:rFonts w:ascii="Roboto-Regular" w:hAnsi="Roboto-Regular" w:cs="Roboto-Regular"/>
+          <w:color w:val="666666"/>
+          <w:lang w:val="es-CO"/>
+        </w:rPr>
+        <w:t>Registro de usuarios.</w:t>
+      </w:r>
+    </w:p>
+    <w:p>
+      <w:pPr>
+        <w:autoSpaceDE w:val="0"/>
+        <w:autoSpaceDN w:val="0"/>
+        <w:adjustRightInd w:val="0"/>
+        <w:spacing w:after="0" w:line="240" w:lineRule="auto"/>
+        <w:rPr>
+          <w:rFonts w:ascii="Roboto-Regular" w:hAnsi="Roboto-Regular" w:cs="Roboto-Regular"/>
+          <w:color w:val="666666"/>
+          <w:lang w:val="es-CO"/>
+        </w:rPr>
+      </w:pPr>
+      <w:r>
+        <w:rPr>
+          <w:rFonts w:ascii="Arial" w:eastAsia="ArialMT" w:hAnsi="Arial" w:cs="Arial"/>
+          <w:color w:val="6D64E9"/>
+          <w:lang w:val="es-CO"/>
+        </w:rPr>
+        <w:t>○</w:t>
+      </w:r>
+      <w:r>
+        <w:rPr>
+          <w:rFonts w:ascii="ArialMT" w:eastAsia="ArialMT" w:hAnsi="Roboto-Regular" w:cs="ArialMT"/>
+          <w:color w:val="6D64E9"/>
+          <w:lang w:val="es-CO"/>
+        </w:rPr>
+        <w:t xml:space="preserve"> </w:t>
+      </w:r>
+      <w:proofErr w:type="spellStart"/>
+      <w:r>
+        <w:rPr>
+          <w:rFonts w:ascii="Roboto-Regular" w:hAnsi="Roboto-Regular" w:cs="Roboto-Regular"/>
+          <w:color w:val="666666"/>
+          <w:lang w:val="es-CO"/>
+        </w:rPr>
+        <w:t>Login</w:t>
+      </w:r>
+      <w:proofErr w:type="spellEnd"/>
+      <w:r>
+        <w:rPr>
+          <w:rFonts w:ascii="Roboto-Regular" w:hAnsi="Roboto-Regular" w:cs="Roboto-Regular"/>
+          <w:color w:val="666666"/>
+          <w:lang w:val="es-CO"/>
+        </w:rPr>
+        <w:t xml:space="preserve"> de usuarios.</w:t>
+      </w:r>
+    </w:p>
+    <w:p>
+      <w:pPr>
+        <w:autoSpaceDE w:val="0"/>
+        <w:autoSpaceDN w:val="0"/>
+        <w:adjustRightInd w:val="0"/>
+        <w:spacing w:after="0" w:line="240" w:lineRule="auto"/>
+        <w:rPr>
+          <w:rFonts w:ascii="Roboto-Regular" w:hAnsi="Roboto-Regular" w:cs="Roboto-Regular"/>
+          <w:color w:val="666666"/>
+          <w:lang w:val="es-CO"/>
+        </w:rPr>
+      </w:pPr>
+      <w:r>
+        <w:rPr>
+          <w:rFonts w:ascii="Arial" w:eastAsia="ArialMT" w:hAnsi="Arial" w:cs="Arial"/>
+          <w:color w:val="6D64E9"/>
+          <w:lang w:val="es-CO"/>
+        </w:rPr>
+        <w:t>○</w:t>
+      </w:r>
+      <w:r>
+        <w:rPr>
+          <w:rFonts w:ascii="ArialMT" w:eastAsia="ArialMT" w:hAnsi="Roboto-Regular" w:cs="ArialMT"/>
+          <w:color w:val="6D64E9"/>
+          <w:lang w:val="es-CO"/>
+        </w:rPr>
+        <w:t xml:space="preserve"> </w:t>
+      </w:r>
+      <w:r>
+        <w:rPr>
+          <w:rFonts w:ascii="Roboto-Regular" w:hAnsi="Roboto-Regular" w:cs="Roboto-Regular"/>
+          <w:color w:val="666666"/>
+          <w:lang w:val="es-CO"/>
+        </w:rPr>
+        <w:t>Creación y modificación de productos.</w:t>
+      </w:r>
+    </w:p>
+    <w:p>
+      <w:pPr>
+        <w:autoSpaceDE w:val="0"/>
+        <w:autoSpaceDN w:val="0"/>
+        <w:adjustRightInd w:val="0"/>
+        <w:spacing w:after="0" w:line="240" w:lineRule="auto"/>
+        <w:rPr>
+          <w:rFonts w:ascii="Roboto-Regular" w:hAnsi="Roboto-Regular" w:cs="Roboto-Regular"/>
+          <w:color w:val="666666"/>
+          <w:lang w:val="es-CO"/>
+        </w:rPr>
+      </w:pPr>
+      <w:r>
+        <w:rPr>
+          <w:rFonts w:ascii="Arial" w:eastAsia="ArialMT" w:hAnsi="Arial" w:cs="Arial"/>
+          <w:color w:val="6D64E9"/>
+          <w:lang w:val="es-CO"/>
+        </w:rPr>
+        <w:t>○</w:t>
+      </w:r>
+      <w:r>
+        <w:rPr>
+          <w:rFonts w:ascii="ArialMT" w:eastAsia="ArialMT" w:hAnsi="Roboto-Regular" w:cs="ArialMT"/>
+          <w:color w:val="6D64E9"/>
+          <w:lang w:val="es-CO"/>
+        </w:rPr>
+        <w:t xml:space="preserve"> </w:t>
+      </w:r>
+      <w:r>
+        <w:rPr>
+          <w:rFonts w:ascii="Roboto-Regular" w:hAnsi="Roboto-Regular" w:cs="Roboto-Regular"/>
+          <w:color w:val="666666"/>
+          <w:lang w:val="es-CO"/>
+        </w:rPr>
+        <w:t>(Opcional) Resto de los formularios del sitio.</w:t>
+      </w:r>
+    </w:p>
+    <w:p>
+      <w:pPr>
+        <w:autoSpaceDE w:val="0"/>
+        <w:autoSpaceDN w:val="0"/>
+        <w:adjustRightInd w:val="0"/>
+        <w:spacing w:after="0" w:line="240" w:lineRule="auto"/>
+        <w:rPr>
+          <w:rFonts w:ascii="Roboto-Regular" w:hAnsi="Roboto-Regular" w:cs="Roboto-Regular"/>
+          <w:color w:val="666666"/>
+          <w:lang w:val="es-CO"/>
+        </w:rPr>
+      </w:pPr>
+      <w:r>
+        <w:rPr>
+          <w:rFonts w:ascii="Arial" w:eastAsia="ArialMT" w:hAnsi="Arial" w:cs="Arial"/>
+          <w:color w:val="0B5395"/>
+          <w:lang w:val="es-CO"/>
+        </w:rPr>
+        <w:t>●</w:t>
+      </w:r>
+      <w:r>
+        <w:rPr>
+          <w:rFonts w:ascii="ArialMT" w:eastAsia="ArialMT" w:hAnsi="Roboto-Regular" w:cs="ArialMT"/>
+          <w:color w:val="0B5395"/>
+          <w:lang w:val="es-CO"/>
+        </w:rPr>
+        <w:t xml:space="preserve"> </w:t>
+      </w:r>
+      <w:r>
+        <w:rPr>
+          <w:rFonts w:ascii="Roboto-Regular" w:hAnsi="Roboto-Regular" w:cs="Roboto-Regular"/>
+          <w:color w:val="666666"/>
+          <w:lang w:val="es-CO"/>
+        </w:rPr>
+        <w:t xml:space="preserve">Validaciones del </w:t>
+      </w:r>
+      <w:proofErr w:type="spellStart"/>
+      <w:r>
+        <w:rPr>
+          <w:rFonts w:ascii="Roboto-Regular" w:hAnsi="Roboto-Regular" w:cs="Roboto-Regular"/>
+          <w:color w:val="666666"/>
+          <w:lang w:val="es-CO"/>
+        </w:rPr>
+        <w:t>front-end</w:t>
+      </w:r>
+      <w:proofErr w:type="spellEnd"/>
+      <w:r>
+        <w:rPr>
+          <w:rFonts w:ascii="Roboto-Regular" w:hAnsi="Roboto-Regular" w:cs="Roboto-Regular"/>
+          <w:color w:val="666666"/>
+          <w:lang w:val="es-CO"/>
+        </w:rPr>
+        <w:t xml:space="preserve"> con </w:t>
+      </w:r>
+      <w:r>
+        <w:rPr>
+          <w:rFonts w:ascii="Roboto-Bold" w:hAnsi="Roboto-Bold" w:cs="Roboto-Bold"/>
+          <w:b/>
+          <w:bCs/>
+          <w:color w:val="666666"/>
+          <w:lang w:val="es-CO"/>
+        </w:rPr>
+        <w:t>JavaScript</w:t>
+      </w:r>
+      <w:r>
+        <w:rPr>
+          <w:rFonts w:ascii="Roboto-Regular" w:hAnsi="Roboto-Regular" w:cs="Roboto-Regular"/>
+          <w:color w:val="666666"/>
+          <w:lang w:val="es-CO"/>
+        </w:rPr>
+        <w:t>:</w:t>
+      </w:r>
+    </w:p>
+    <w:p>
+      <w:pPr>
+        <w:autoSpaceDE w:val="0"/>
+        <w:autoSpaceDN w:val="0"/>
+        <w:adjustRightInd w:val="0"/>
+        <w:spacing w:after="0" w:line="240" w:lineRule="auto"/>
+        <w:rPr>
+          <w:rFonts w:ascii="Roboto-Regular" w:hAnsi="Roboto-Regular" w:cs="Roboto-Regular"/>
+          <w:color w:val="666666"/>
+          <w:lang w:val="es-CO"/>
+        </w:rPr>
+      </w:pPr>
+      <w:r>
+        <w:rPr>
+          <w:rFonts w:ascii="Arial" w:eastAsia="ArialMT" w:hAnsi="Arial" w:cs="Arial"/>
+          <w:color w:val="6D64E9"/>
+          <w:lang w:val="es-CO"/>
+        </w:rPr>
+        <w:t>○</w:t>
+      </w:r>
+      <w:r>
+        <w:rPr>
+          <w:rFonts w:ascii="ArialMT" w:eastAsia="ArialMT" w:hAnsi="Roboto-Regular" w:cs="ArialMT"/>
+          <w:color w:val="6D64E9"/>
+          <w:lang w:val="es-CO"/>
+        </w:rPr>
+        <w:t xml:space="preserve"> </w:t>
+      </w:r>
+      <w:r>
+        <w:rPr>
+          <w:rFonts w:ascii="Roboto-Regular" w:hAnsi="Roboto-Regular" w:cs="Roboto-Regular"/>
+          <w:color w:val="666666"/>
+          <w:lang w:val="es-CO"/>
+        </w:rPr>
+        <w:t>Registro de usuarios.</w:t>
+      </w:r>
+    </w:p>
+    <w:p>
+      <w:pPr>
+        <w:autoSpaceDE w:val="0"/>
+        <w:autoSpaceDN w:val="0"/>
+        <w:adjustRightInd w:val="0"/>
+        <w:spacing w:after="0" w:line="240" w:lineRule="auto"/>
+        <w:rPr>
+          <w:rFonts w:ascii="Roboto-Regular" w:hAnsi="Roboto-Regular" w:cs="Roboto-Regular"/>
+          <w:color w:val="666666"/>
+          <w:lang w:val="es-CO"/>
+        </w:rPr>
+      </w:pPr>
+      <w:r>
+        <w:rPr>
+          <w:rFonts w:ascii="Arial" w:eastAsia="ArialMT" w:hAnsi="Arial" w:cs="Arial"/>
+          <w:color w:val="6D64E9"/>
+          <w:lang w:val="es-CO"/>
+        </w:rPr>
+        <w:t>○</w:t>
+      </w:r>
+      <w:r>
+        <w:rPr>
+          <w:rFonts w:ascii="ArialMT" w:eastAsia="ArialMT" w:hAnsi="Roboto-Regular" w:cs="ArialMT"/>
+          <w:color w:val="6D64E9"/>
+          <w:lang w:val="es-CO"/>
+        </w:rPr>
+        <w:t xml:space="preserve"> </w:t>
+      </w:r>
+      <w:proofErr w:type="spellStart"/>
+      <w:r>
+        <w:rPr>
+          <w:rFonts w:ascii="Roboto-Regular" w:hAnsi="Roboto-Regular" w:cs="Roboto-Regular"/>
+          <w:color w:val="666666"/>
+          <w:lang w:val="es-CO"/>
+        </w:rPr>
+        <w:t>Login</w:t>
+      </w:r>
+      <w:proofErr w:type="spellEnd"/>
+      <w:r>
+        <w:rPr>
+          <w:rFonts w:ascii="Roboto-Regular" w:hAnsi="Roboto-Regular" w:cs="Roboto-Regular"/>
+          <w:color w:val="666666"/>
+          <w:lang w:val="es-CO"/>
+        </w:rPr>
+        <w:t xml:space="preserve"> de usuarios.</w:t>
+      </w:r>
+    </w:p>
+    <w:p>
+      <w:pPr>
+        <w:autoSpaceDE w:val="0"/>
+        <w:autoSpaceDN w:val="0"/>
+        <w:adjustRightInd w:val="0"/>
+        <w:spacing w:after="0" w:line="240" w:lineRule="auto"/>
+        <w:rPr>
+          <w:rFonts w:ascii="Roboto-Regular" w:hAnsi="Roboto-Regular" w:cs="Roboto-Regular"/>
+          <w:color w:val="666666"/>
+          <w:lang w:val="es-CO"/>
+        </w:rPr>
+      </w:pPr>
+      <w:r>
+        <w:rPr>
+          <w:rFonts w:ascii="Arial" w:eastAsia="ArialMT" w:hAnsi="Arial" w:cs="Arial"/>
+          <w:color w:val="6D64E9"/>
+          <w:lang w:val="es-CO"/>
+        </w:rPr>
+        <w:t>○</w:t>
+      </w:r>
+      <w:r>
+        <w:rPr>
+          <w:rFonts w:ascii="ArialMT" w:eastAsia="ArialMT" w:hAnsi="Roboto-Regular" w:cs="ArialMT"/>
+          <w:color w:val="6D64E9"/>
+          <w:lang w:val="es-CO"/>
+        </w:rPr>
+        <w:t xml:space="preserve"> </w:t>
+      </w:r>
+      <w:r>
+        <w:rPr>
+          <w:rFonts w:ascii="Roboto-Regular" w:hAnsi="Roboto-Regular" w:cs="Roboto-Regular"/>
+          <w:color w:val="666666"/>
+          <w:lang w:val="es-CO"/>
+        </w:rPr>
+        <w:t>Creación y modificación de productos.</w:t>
+      </w:r>
+    </w:p>
+    <w:p>
+      <w:pPr>
+        <w:rPr>
+          <w:highlight w:val="yellow"/>
+          <w:lang w:val="es-ES"/>
+        </w:rPr>
+      </w:pPr>
+      <w:r>
+        <w:rPr>
+          <w:rFonts w:ascii="Arial" w:eastAsia="ArialMT" w:hAnsi="Arial" w:cs="Arial"/>
+          <w:color w:val="6D64E9"/>
+          <w:lang w:val="es-CO"/>
+        </w:rPr>
+        <w:t>○</w:t>
+      </w:r>
+      <w:r>
+        <w:rPr>
+          <w:rFonts w:ascii="ArialMT" w:eastAsia="ArialMT" w:hAnsi="Roboto-Regular" w:cs="ArialMT"/>
+          <w:color w:val="6D64E9"/>
+          <w:lang w:val="es-CO"/>
+        </w:rPr>
+        <w:t xml:space="preserve"> </w:t>
+      </w:r>
+      <w:r>
+        <w:rPr>
+          <w:rFonts w:ascii="Roboto-Regular" w:hAnsi="Roboto-Regular" w:cs="Roboto-Regular"/>
+          <w:color w:val="666666"/>
+          <w:lang w:val="es-CO"/>
+        </w:rPr>
+        <w:t>(Opcional) Resto de los formularios del sitio.</w:t>
+      </w:r>
+    </w:p>
+    <w:p>
+      <w:pPr>
+        <w:rPr>
+          <w:highlight w:val="yellow"/>
+          <w:lang w:val="es-ES"/>
+        </w:rPr>
+      </w:pPr>
+      <w:r>
+        <w:rPr>
+          <w:noProof/>
+        </w:rPr>
+        <w:drawing>
+          <wp:inline distT="0" distB="0" distL="0" distR="0" wp14:anchorId="49AC8B4B" wp14:editId="120C725A">
+            <wp:extent cx="4895850" cy="3396269"/>
+            <wp:effectExtent l="0" t="0" r="0" b="0"/>
+            <wp:docPr id="14" name="Imagen 14"/>
+            <wp:cNvGraphicFramePr>
+              <a:graphicFrameLocks xmlns:a="http://schemas.openxmlformats.org/drawingml/2006/main" noChangeAspect="1"/>
+            </wp:cNvGraphicFramePr>
+            <a:graphic xmlns:a="http://schemas.openxmlformats.org/drawingml/2006/main">
+              <a:graphicData uri="http://schemas.openxmlformats.org/drawingml/2006/picture">
+                <pic:pic xmlns:pic="http://schemas.openxmlformats.org/drawingml/2006/picture">
+                  <pic:nvPicPr>
+                    <pic:cNvPr id="1" name=""/>
+                    <pic:cNvPicPr/>
+                  </pic:nvPicPr>
+                  <pic:blipFill>
+                    <a:blip r:embed="rId13"/>
+                    <a:stretch>
+                      <a:fillRect/>
+                    </a:stretch>
+                  </pic:blipFill>
+                  <pic:spPr>
+                    <a:xfrm>
+                      <a:off x="0" y="0"/>
+                      <a:ext cx="4898583" cy="3398165"/>
+                    </a:xfrm>
+                    <a:prstGeom prst="rect">
+                      <a:avLst/>
+                    </a:prstGeom>
+                  </pic:spPr>
+                </pic:pic>
+              </a:graphicData>
+            </a:graphic>
+          </wp:inline>
+        </w:drawing>
+      </w:r>
+    </w:p>
+    <w:p>
+      <w:pPr>
+        <w:rPr>
+          <w:highlight w:val="yellow"/>
+          <w:lang w:val="es-ES"/>
+        </w:rPr>
+      </w:pPr>
+      <w:r>
+        <w:rPr>
+          <w:highlight w:val="yellow"/>
+          <w:lang w:val="es-ES"/>
+        </w:rPr>
+        <w:br w:type="page"/>
+      </w:r>
+    </w:p>
+    <w:p>
+      <w:pPr>
+        <w:jc w:val="center"/>
+        <w:rPr>
+          <w:b/>
+          <w:bCs/>
+          <w:lang w:val="es-ES"/>
+        </w:rPr>
+      </w:pPr>
+      <w:r>
+        <w:rPr>
+          <w:b/>
+          <w:bCs/>
+          <w:lang w:val="es-ES"/>
+        </w:rPr>
+        <w:lastRenderedPageBreak/>
+        <w:t>S</w:t>
+      </w:r>
+      <w:r>
+        <w:rPr>
+          <w:b/>
+          <w:bCs/>
+          <w:lang w:val="es-ES"/>
+        </w:rPr>
+        <w:t xml:space="preserve">PRINT </w:t>
+      </w:r>
+      <w:r>
+        <w:rPr>
+          <w:b/>
+          <w:bCs/>
+          <w:lang w:val="es-ES"/>
+        </w:rPr>
+        <w:t>8</w:t>
+      </w:r>
+    </w:p>
+    <w:p>
+      <w:pPr>
+        <w:autoSpaceDE w:val="0"/>
+        <w:autoSpaceDN w:val="0"/>
+        <w:adjustRightInd w:val="0"/>
+        <w:spacing w:after="0" w:line="240" w:lineRule="auto"/>
+        <w:rPr>
+          <w:rFonts w:ascii="Roboto-Regular" w:eastAsia="MS-PGothic" w:hAnsi="Roboto-Regular" w:cs="Roboto-Regular"/>
+          <w:color w:val="666666"/>
+          <w:lang w:val="es-CO"/>
+        </w:rPr>
+      </w:pPr>
+      <w:r>
+        <w:rPr>
+          <w:rFonts w:ascii="MS-PGothic" w:eastAsia="MS-PGothic" w:cs="MS-PGothic" w:hint="eastAsia"/>
+          <w:color w:val="6D64E9"/>
+          <w:lang w:val="es-CO"/>
+        </w:rPr>
+        <w:t>★</w:t>
+      </w:r>
+      <w:r>
+        <w:rPr>
+          <w:rFonts w:ascii="MS-PGothic" w:eastAsia="MS-PGothic" w:cs="MS-PGothic"/>
+          <w:color w:val="6D64E9"/>
+          <w:lang w:val="es-CO"/>
+        </w:rPr>
+        <w:t xml:space="preserve"> </w:t>
+      </w:r>
+      <w:r>
+        <w:rPr>
+          <w:rFonts w:ascii="Roboto-Regular" w:eastAsia="MS-PGothic" w:hAnsi="Roboto-Regular" w:cs="Roboto-Regular"/>
+          <w:color w:val="666666"/>
+          <w:lang w:val="es-CO"/>
+        </w:rPr>
+        <w:t xml:space="preserve">Archivo </w:t>
+      </w:r>
+      <w:r>
+        <w:rPr>
+          <w:rFonts w:ascii="Roboto-Bold" w:eastAsia="MS-PGothic" w:hAnsi="Roboto-Bold" w:cs="Roboto-Bold"/>
+          <w:b/>
+          <w:bCs/>
+          <w:color w:val="666666"/>
+          <w:lang w:val="es-CO"/>
+        </w:rPr>
+        <w:t xml:space="preserve">retro.md </w:t>
+      </w:r>
+      <w:r>
+        <w:rPr>
+          <w:rFonts w:ascii="Roboto-Regular" w:eastAsia="MS-PGothic" w:hAnsi="Roboto-Regular" w:cs="Roboto-Regular"/>
+          <w:color w:val="666666"/>
+          <w:lang w:val="es-CO"/>
+        </w:rPr>
+        <w:t>con el resultado de la retrospectiva.</w:t>
+      </w:r>
+    </w:p>
+    <w:p>
+      <w:pPr>
+        <w:autoSpaceDE w:val="0"/>
+        <w:autoSpaceDN w:val="0"/>
+        <w:adjustRightInd w:val="0"/>
+        <w:spacing w:after="0" w:line="240" w:lineRule="auto"/>
+        <w:rPr>
+          <w:rFonts w:ascii="Roboto-Regular" w:eastAsia="MS-PGothic" w:hAnsi="Roboto-Regular" w:cs="Roboto-Regular"/>
+          <w:color w:val="666666"/>
+          <w:lang w:val="es-CO"/>
+        </w:rPr>
+      </w:pPr>
+      <w:r>
+        <w:rPr>
+          <w:rFonts w:ascii="MS-PGothic" w:eastAsia="MS-PGothic" w:cs="MS-PGothic" w:hint="eastAsia"/>
+          <w:color w:val="6D64E9"/>
+          <w:lang w:val="es-CO"/>
+        </w:rPr>
+        <w:t>★</w:t>
+      </w:r>
+      <w:r>
+        <w:rPr>
+          <w:rFonts w:ascii="MS-PGothic" w:eastAsia="MS-PGothic" w:cs="MS-PGothic"/>
+          <w:color w:val="6D64E9"/>
+          <w:lang w:val="es-CO"/>
+        </w:rPr>
+        <w:t xml:space="preserve"> </w:t>
+      </w:r>
+      <w:r>
+        <w:rPr>
+          <w:rFonts w:ascii="Roboto-Regular" w:eastAsia="MS-PGothic" w:hAnsi="Roboto-Regular" w:cs="Roboto-Regular"/>
+          <w:color w:val="666666"/>
+          <w:lang w:val="es-CO"/>
+        </w:rPr>
+        <w:t xml:space="preserve">(Opcional) Archivo </w:t>
+      </w:r>
+      <w:r>
+        <w:rPr>
+          <w:rFonts w:ascii="Roboto-Bold" w:eastAsia="MS-PGothic" w:hAnsi="Roboto-Bold" w:cs="Roboto-Bold"/>
+          <w:b/>
+          <w:bCs/>
+          <w:color w:val="666666"/>
+          <w:lang w:val="es-CO"/>
+        </w:rPr>
+        <w:t xml:space="preserve">daily.md </w:t>
+      </w:r>
+      <w:r>
+        <w:rPr>
+          <w:rFonts w:ascii="Roboto-Regular" w:eastAsia="MS-PGothic" w:hAnsi="Roboto-Regular" w:cs="Roboto-Regular"/>
+          <w:color w:val="666666"/>
+          <w:lang w:val="es-CO"/>
+        </w:rPr>
+        <w:t xml:space="preserve">con sus opiniones sobre las </w:t>
+      </w:r>
+      <w:proofErr w:type="spellStart"/>
+      <w:r>
+        <w:rPr>
+          <w:rFonts w:ascii="Roboto-Regular" w:eastAsia="MS-PGothic" w:hAnsi="Roboto-Regular" w:cs="Roboto-Regular"/>
+          <w:color w:val="666666"/>
+          <w:lang w:val="es-CO"/>
+        </w:rPr>
+        <w:t>dailies</w:t>
+      </w:r>
+      <w:proofErr w:type="spellEnd"/>
+      <w:r>
+        <w:rPr>
+          <w:rFonts w:ascii="Roboto-Regular" w:eastAsia="MS-PGothic" w:hAnsi="Roboto-Regular" w:cs="Roboto-Regular"/>
+          <w:color w:val="666666"/>
+          <w:lang w:val="es-CO"/>
+        </w:rPr>
+        <w:t>/</w:t>
+      </w:r>
+      <w:proofErr w:type="spellStart"/>
+      <w:r>
+        <w:rPr>
+          <w:rFonts w:ascii="Roboto-Regular" w:eastAsia="MS-PGothic" w:hAnsi="Roboto-Regular" w:cs="Roboto-Regular"/>
+          <w:color w:val="666666"/>
+          <w:lang w:val="es-CO"/>
+        </w:rPr>
+        <w:t>weeklies</w:t>
+      </w:r>
+      <w:proofErr w:type="spellEnd"/>
+      <w:r>
+        <w:rPr>
+          <w:rFonts w:ascii="Roboto-Regular" w:eastAsia="MS-PGothic" w:hAnsi="Roboto-Regular" w:cs="Roboto-Regular"/>
+          <w:color w:val="666666"/>
+          <w:lang w:val="es-CO"/>
+        </w:rPr>
+        <w:t>.</w:t>
+      </w:r>
+    </w:p>
+    <w:p>
+      <w:pPr>
+        <w:autoSpaceDE w:val="0"/>
+        <w:autoSpaceDN w:val="0"/>
+        <w:adjustRightInd w:val="0"/>
+        <w:spacing w:after="0" w:line="240" w:lineRule="auto"/>
+        <w:rPr>
+          <w:rFonts w:ascii="Roboto-Regular" w:eastAsia="MS-PGothic" w:hAnsi="Roboto-Regular" w:cs="Roboto-Regular"/>
+          <w:color w:val="666666"/>
+          <w:lang w:val="es-CO"/>
+        </w:rPr>
+      </w:pPr>
+      <w:r>
+        <w:rPr>
+          <w:rFonts w:ascii="MS-PGothic" w:eastAsia="MS-PGothic" w:cs="MS-PGothic" w:hint="eastAsia"/>
+          <w:color w:val="6D64E9"/>
+          <w:lang w:val="es-CO"/>
+        </w:rPr>
+        <w:t>★</w:t>
+      </w:r>
+      <w:r>
+        <w:rPr>
+          <w:rFonts w:ascii="MS-PGothic" w:eastAsia="MS-PGothic" w:cs="MS-PGothic"/>
+          <w:color w:val="6D64E9"/>
+          <w:lang w:val="es-CO"/>
+        </w:rPr>
+        <w:t xml:space="preserve"> </w:t>
+      </w:r>
+      <w:r>
+        <w:rPr>
+          <w:rFonts w:ascii="Roboto-Regular" w:eastAsia="MS-PGothic" w:hAnsi="Roboto-Regular" w:cs="Roboto-Regular"/>
+          <w:color w:val="666666"/>
+          <w:lang w:val="es-CO"/>
+        </w:rPr>
+        <w:t>Tablero de trabajo actualizado.</w:t>
+      </w:r>
+    </w:p>
+    <w:p>
+      <w:pPr>
+        <w:autoSpaceDE w:val="0"/>
+        <w:autoSpaceDN w:val="0"/>
+        <w:adjustRightInd w:val="0"/>
+        <w:spacing w:after="0" w:line="240" w:lineRule="auto"/>
+        <w:rPr>
+          <w:rFonts w:ascii="Roboto-Regular" w:eastAsia="MS-PGothic" w:hAnsi="Roboto-Regular" w:cs="Roboto-Regular"/>
+          <w:color w:val="666666"/>
+          <w:lang w:val="es-CO"/>
+        </w:rPr>
+      </w:pPr>
+      <w:r>
+        <w:rPr>
+          <w:rFonts w:ascii="MS-PGothic" w:eastAsia="MS-PGothic" w:cs="MS-PGothic" w:hint="eastAsia"/>
+          <w:color w:val="6D64E9"/>
+          <w:lang w:val="es-CO"/>
+        </w:rPr>
+        <w:t>★</w:t>
+      </w:r>
+      <w:r>
+        <w:rPr>
+          <w:rFonts w:ascii="MS-PGothic" w:eastAsia="MS-PGothic" w:cs="MS-PGothic"/>
+          <w:color w:val="6D64E9"/>
+          <w:lang w:val="es-CO"/>
+        </w:rPr>
+        <w:t xml:space="preserve"> </w:t>
+      </w:r>
+      <w:proofErr w:type="spellStart"/>
+      <w:r>
+        <w:rPr>
+          <w:rFonts w:ascii="Roboto-Regular" w:eastAsia="MS-PGothic" w:hAnsi="Roboto-Regular" w:cs="Roboto-Regular"/>
+          <w:color w:val="666666"/>
+          <w:lang w:val="es-CO"/>
+        </w:rPr>
+        <w:t>Endpoints</w:t>
+      </w:r>
+      <w:proofErr w:type="spellEnd"/>
+      <w:r>
+        <w:rPr>
+          <w:rFonts w:ascii="Roboto-Regular" w:eastAsia="MS-PGothic" w:hAnsi="Roboto-Regular" w:cs="Roboto-Regular"/>
+          <w:color w:val="666666"/>
+          <w:lang w:val="es-CO"/>
+        </w:rPr>
+        <w:t xml:space="preserve"> de </w:t>
+      </w:r>
+      <w:r>
+        <w:rPr>
+          <w:rFonts w:ascii="Roboto-Bold" w:eastAsia="MS-PGothic" w:hAnsi="Roboto-Bold" w:cs="Roboto-Bold"/>
+          <w:b/>
+          <w:bCs/>
+          <w:color w:val="666666"/>
+          <w:lang w:val="es-CO"/>
+        </w:rPr>
+        <w:t>usuarios</w:t>
+      </w:r>
+      <w:r>
+        <w:rPr>
+          <w:rFonts w:ascii="Roboto-Regular" w:eastAsia="MS-PGothic" w:hAnsi="Roboto-Regular" w:cs="Roboto-Regular"/>
+          <w:color w:val="666666"/>
+          <w:lang w:val="es-CO"/>
+        </w:rPr>
+        <w:t>:</w:t>
+      </w:r>
+    </w:p>
+    <w:p>
+      <w:pPr>
+        <w:autoSpaceDE w:val="0"/>
+        <w:autoSpaceDN w:val="0"/>
+        <w:adjustRightInd w:val="0"/>
+        <w:spacing w:after="0" w:line="240" w:lineRule="auto"/>
+        <w:rPr>
+          <w:rFonts w:ascii="Roboto-Regular" w:eastAsia="MS-PGothic" w:hAnsi="Roboto-Regular" w:cs="Roboto-Regular"/>
+          <w:color w:val="666666"/>
+          <w:lang w:val="es-CO"/>
+        </w:rPr>
+      </w:pPr>
+      <w:r>
+        <w:rPr>
+          <w:rFonts w:ascii="Times New Roman" w:eastAsia="ArialMT" w:hAnsi="Times New Roman" w:cs="Times New Roman"/>
+          <w:color w:val="6D64E9"/>
+          <w:lang w:val="es-CO"/>
+        </w:rPr>
+        <w:t>○</w:t>
+      </w:r>
+      <w:r>
+        <w:rPr>
+          <w:rFonts w:ascii="ArialMT" w:eastAsia="ArialMT" w:cs="ArialMT"/>
+          <w:color w:val="6D64E9"/>
+          <w:lang w:val="es-CO"/>
+        </w:rPr>
+        <w:t xml:space="preserve"> </w:t>
+      </w:r>
+      <w:r>
+        <w:rPr>
+          <w:rFonts w:ascii="Roboto-Regular" w:eastAsia="MS-PGothic" w:hAnsi="Roboto-Regular" w:cs="Roboto-Regular"/>
+          <w:color w:val="666666"/>
+          <w:lang w:val="es-CO"/>
+        </w:rPr>
+        <w:t>Listado de usuarios.</w:t>
+      </w:r>
+    </w:p>
+    <w:p>
+      <w:pPr>
+        <w:autoSpaceDE w:val="0"/>
+        <w:autoSpaceDN w:val="0"/>
+        <w:adjustRightInd w:val="0"/>
+        <w:spacing w:after="0" w:line="240" w:lineRule="auto"/>
+        <w:rPr>
+          <w:rFonts w:ascii="Roboto-Regular" w:eastAsia="MS-PGothic" w:hAnsi="Roboto-Regular" w:cs="Roboto-Regular"/>
+          <w:color w:val="666666"/>
+          <w:lang w:val="es-CO"/>
+        </w:rPr>
+      </w:pPr>
+      <w:r>
+        <w:rPr>
+          <w:rFonts w:ascii="Times New Roman" w:eastAsia="ArialMT" w:hAnsi="Times New Roman" w:cs="Times New Roman"/>
+          <w:color w:val="6D64E9"/>
+          <w:lang w:val="es-CO"/>
+        </w:rPr>
+        <w:t>■</w:t>
+      </w:r>
+      <w:r>
+        <w:rPr>
+          <w:rFonts w:ascii="ArialMT" w:eastAsia="ArialMT" w:cs="ArialMT"/>
+          <w:color w:val="6D64E9"/>
+          <w:lang w:val="es-CO"/>
+        </w:rPr>
+        <w:t xml:space="preserve"> </w:t>
+      </w:r>
+      <w:r>
+        <w:rPr>
+          <w:rFonts w:ascii="Roboto-Regular" w:eastAsia="MS-PGothic" w:hAnsi="Roboto-Regular" w:cs="Roboto-Regular"/>
+          <w:color w:val="666666"/>
+          <w:lang w:val="es-CO"/>
+        </w:rPr>
+        <w:t>(Opcional) Paginado.</w:t>
+      </w:r>
+    </w:p>
+    <w:p>
+      <w:pPr>
+        <w:autoSpaceDE w:val="0"/>
+        <w:autoSpaceDN w:val="0"/>
+        <w:adjustRightInd w:val="0"/>
+        <w:spacing w:after="0" w:line="240" w:lineRule="auto"/>
+        <w:rPr>
+          <w:rFonts w:ascii="Roboto-Regular" w:eastAsia="MS-PGothic" w:hAnsi="Roboto-Regular" w:cs="Roboto-Regular"/>
+          <w:color w:val="666666"/>
+          <w:lang w:val="es-CO"/>
+        </w:rPr>
+      </w:pPr>
+      <w:r>
+        <w:rPr>
+          <w:rFonts w:ascii="Times New Roman" w:eastAsia="ArialMT" w:hAnsi="Times New Roman" w:cs="Times New Roman"/>
+          <w:color w:val="6D64E9"/>
+          <w:lang w:val="es-CO"/>
+        </w:rPr>
+        <w:t>○</w:t>
+      </w:r>
+      <w:r>
+        <w:rPr>
+          <w:rFonts w:ascii="ArialMT" w:eastAsia="ArialMT" w:cs="ArialMT"/>
+          <w:color w:val="6D64E9"/>
+          <w:lang w:val="es-CO"/>
+        </w:rPr>
+        <w:t xml:space="preserve"> </w:t>
+      </w:r>
+      <w:r>
+        <w:rPr>
+          <w:rFonts w:ascii="Roboto-Regular" w:eastAsia="MS-PGothic" w:hAnsi="Roboto-Regular" w:cs="Roboto-Regular"/>
+          <w:color w:val="666666"/>
+          <w:lang w:val="es-CO"/>
+        </w:rPr>
+        <w:t>Detalle de usuario.</w:t>
+      </w:r>
+    </w:p>
+    <w:p>
+      <w:pPr>
+        <w:autoSpaceDE w:val="0"/>
+        <w:autoSpaceDN w:val="0"/>
+        <w:adjustRightInd w:val="0"/>
+        <w:spacing w:after="0" w:line="240" w:lineRule="auto"/>
+        <w:rPr>
+          <w:rFonts w:ascii="Roboto-Regular" w:eastAsia="MS-PGothic" w:hAnsi="Roboto-Regular" w:cs="Roboto-Regular"/>
+          <w:color w:val="666666"/>
+          <w:lang w:val="es-CO"/>
+        </w:rPr>
+      </w:pPr>
+      <w:r>
+        <w:rPr>
+          <w:rFonts w:ascii="MS-PGothic" w:eastAsia="MS-PGothic" w:cs="MS-PGothic" w:hint="eastAsia"/>
+          <w:color w:val="6D64E9"/>
+          <w:lang w:val="es-CO"/>
+        </w:rPr>
+        <w:t>★</w:t>
+      </w:r>
+      <w:r>
+        <w:rPr>
+          <w:rFonts w:ascii="MS-PGothic" w:eastAsia="MS-PGothic" w:cs="MS-PGothic"/>
+          <w:color w:val="6D64E9"/>
+          <w:lang w:val="es-CO"/>
+        </w:rPr>
+        <w:t xml:space="preserve"> </w:t>
+      </w:r>
+      <w:proofErr w:type="spellStart"/>
+      <w:r>
+        <w:rPr>
+          <w:rFonts w:ascii="Roboto-Regular" w:eastAsia="MS-PGothic" w:hAnsi="Roboto-Regular" w:cs="Roboto-Regular"/>
+          <w:color w:val="666666"/>
+          <w:lang w:val="es-CO"/>
+        </w:rPr>
+        <w:t>Endpoints</w:t>
+      </w:r>
+      <w:proofErr w:type="spellEnd"/>
+      <w:r>
+        <w:rPr>
+          <w:rFonts w:ascii="Roboto-Regular" w:eastAsia="MS-PGothic" w:hAnsi="Roboto-Regular" w:cs="Roboto-Regular"/>
+          <w:color w:val="666666"/>
+          <w:lang w:val="es-CO"/>
+        </w:rPr>
+        <w:t xml:space="preserve"> de </w:t>
+      </w:r>
+      <w:r>
+        <w:rPr>
+          <w:rFonts w:ascii="Roboto-Bold" w:eastAsia="MS-PGothic" w:hAnsi="Roboto-Bold" w:cs="Roboto-Bold"/>
+          <w:b/>
+          <w:bCs/>
+          <w:color w:val="666666"/>
+          <w:lang w:val="es-CO"/>
+        </w:rPr>
+        <w:t>productos</w:t>
+      </w:r>
+      <w:r>
+        <w:rPr>
+          <w:rFonts w:ascii="Roboto-Regular" w:eastAsia="MS-PGothic" w:hAnsi="Roboto-Regular" w:cs="Roboto-Regular"/>
+          <w:color w:val="666666"/>
+          <w:lang w:val="es-CO"/>
+        </w:rPr>
+        <w:t>:</w:t>
+      </w:r>
+    </w:p>
+    <w:p>
+      <w:pPr>
+        <w:autoSpaceDE w:val="0"/>
+        <w:autoSpaceDN w:val="0"/>
+        <w:adjustRightInd w:val="0"/>
+        <w:spacing w:after="0" w:line="240" w:lineRule="auto"/>
+        <w:rPr>
+          <w:rFonts w:ascii="Roboto-Regular" w:eastAsia="MS-PGothic" w:hAnsi="Roboto-Regular" w:cs="Roboto-Regular"/>
+          <w:color w:val="666666"/>
+          <w:lang w:val="es-CO"/>
+        </w:rPr>
+      </w:pPr>
+      <w:r>
+        <w:rPr>
+          <w:rFonts w:ascii="Times New Roman" w:eastAsia="ArialMT" w:hAnsi="Times New Roman" w:cs="Times New Roman"/>
+          <w:color w:val="6D64E9"/>
+          <w:lang w:val="es-CO"/>
+        </w:rPr>
+        <w:t>○</w:t>
+      </w:r>
+      <w:r>
+        <w:rPr>
+          <w:rFonts w:ascii="ArialMT" w:eastAsia="ArialMT" w:cs="ArialMT"/>
+          <w:color w:val="6D64E9"/>
+          <w:lang w:val="es-CO"/>
+        </w:rPr>
+        <w:t xml:space="preserve"> </w:t>
+      </w:r>
+      <w:r>
+        <w:rPr>
+          <w:rFonts w:ascii="Roboto-Regular" w:eastAsia="MS-PGothic" w:hAnsi="Roboto-Regular" w:cs="Roboto-Regular"/>
+          <w:color w:val="666666"/>
+          <w:lang w:val="es-CO"/>
+        </w:rPr>
+        <w:t>Listado de productos.</w:t>
+      </w:r>
+    </w:p>
+    <w:p>
+      <w:pPr>
+        <w:autoSpaceDE w:val="0"/>
+        <w:autoSpaceDN w:val="0"/>
+        <w:adjustRightInd w:val="0"/>
+        <w:spacing w:after="0" w:line="240" w:lineRule="auto"/>
+        <w:rPr>
+          <w:rFonts w:ascii="Roboto-Regular" w:eastAsia="MS-PGothic" w:hAnsi="Roboto-Regular" w:cs="Roboto-Regular"/>
+          <w:color w:val="666666"/>
+          <w:lang w:val="es-CO"/>
+        </w:rPr>
+      </w:pPr>
+      <w:r>
+        <w:rPr>
+          <w:rFonts w:ascii="Times New Roman" w:eastAsia="ArialMT" w:hAnsi="Times New Roman" w:cs="Times New Roman"/>
+          <w:color w:val="6D64E9"/>
+          <w:lang w:val="es-CO"/>
+        </w:rPr>
+        <w:t>■</w:t>
+      </w:r>
+      <w:r>
+        <w:rPr>
+          <w:rFonts w:ascii="ArialMT" w:eastAsia="ArialMT" w:cs="ArialMT"/>
+          <w:color w:val="6D64E9"/>
+          <w:lang w:val="es-CO"/>
+        </w:rPr>
+        <w:t xml:space="preserve"> </w:t>
+      </w:r>
+      <w:r>
+        <w:rPr>
+          <w:rFonts w:ascii="Roboto-Regular" w:eastAsia="MS-PGothic" w:hAnsi="Roboto-Regular" w:cs="Roboto-Regular"/>
+          <w:color w:val="666666"/>
+          <w:lang w:val="es-CO"/>
+        </w:rPr>
+        <w:t>(Opcional) Paginado.</w:t>
+      </w:r>
+    </w:p>
+    <w:p>
+      <w:pPr>
+        <w:autoSpaceDE w:val="0"/>
+        <w:autoSpaceDN w:val="0"/>
+        <w:adjustRightInd w:val="0"/>
+        <w:spacing w:after="0" w:line="240" w:lineRule="auto"/>
+        <w:rPr>
+          <w:rFonts w:ascii="Roboto-Regular" w:eastAsia="MS-PGothic" w:hAnsi="Roboto-Regular" w:cs="Roboto-Regular"/>
+          <w:color w:val="666666"/>
+          <w:lang w:val="es-CO"/>
+        </w:rPr>
+      </w:pPr>
+      <w:r>
+        <w:rPr>
+          <w:rFonts w:ascii="Times New Roman" w:eastAsia="ArialMT" w:hAnsi="Times New Roman" w:cs="Times New Roman"/>
+          <w:color w:val="6D64E9"/>
+          <w:lang w:val="es-CO"/>
+        </w:rPr>
+        <w:t>○</w:t>
+      </w:r>
+      <w:r>
+        <w:rPr>
+          <w:rFonts w:ascii="ArialMT" w:eastAsia="ArialMT" w:cs="ArialMT"/>
+          <w:color w:val="6D64E9"/>
+          <w:lang w:val="es-CO"/>
+        </w:rPr>
+        <w:t xml:space="preserve"> </w:t>
+      </w:r>
+      <w:r>
+        <w:rPr>
+          <w:rFonts w:ascii="Roboto-Regular" w:eastAsia="MS-PGothic" w:hAnsi="Roboto-Regular" w:cs="Roboto-Regular"/>
+          <w:color w:val="666666"/>
+          <w:lang w:val="es-CO"/>
+        </w:rPr>
+        <w:t>Detalle de producto.</w:t>
+      </w:r>
+    </w:p>
+    <w:p>
+      <w:pPr>
+        <w:autoSpaceDE w:val="0"/>
+        <w:autoSpaceDN w:val="0"/>
+        <w:adjustRightInd w:val="0"/>
+        <w:spacing w:after="0" w:line="240" w:lineRule="auto"/>
+        <w:rPr>
+          <w:rFonts w:ascii="Roboto-Regular" w:eastAsia="MS-PGothic" w:hAnsi="Roboto-Regular" w:cs="Roboto-Regular"/>
+          <w:color w:val="666666"/>
+          <w:lang w:val="es-CO"/>
+        </w:rPr>
+      </w:pPr>
+      <w:r>
+        <w:rPr>
+          <w:rFonts w:ascii="MS-PGothic" w:eastAsia="MS-PGothic" w:cs="MS-PGothic" w:hint="eastAsia"/>
+          <w:color w:val="6D64E9"/>
+          <w:lang w:val="es-CO"/>
+        </w:rPr>
+        <w:t>★</w:t>
+      </w:r>
+      <w:r>
+        <w:rPr>
+          <w:rFonts w:ascii="MS-PGothic" w:eastAsia="MS-PGothic" w:cs="MS-PGothic"/>
+          <w:color w:val="6D64E9"/>
+          <w:lang w:val="es-CO"/>
+        </w:rPr>
+        <w:t xml:space="preserve"> </w:t>
+      </w:r>
+      <w:proofErr w:type="spellStart"/>
+      <w:r>
+        <w:rPr>
+          <w:rFonts w:ascii="Roboto-Regular" w:eastAsia="MS-PGothic" w:hAnsi="Roboto-Regular" w:cs="Roboto-Regular"/>
+          <w:color w:val="666666"/>
+          <w:lang w:val="es-CO"/>
+        </w:rPr>
+        <w:t>Dashboard</w:t>
+      </w:r>
+      <w:proofErr w:type="spellEnd"/>
+      <w:r>
+        <w:rPr>
+          <w:rFonts w:ascii="Roboto-Regular" w:eastAsia="MS-PGothic" w:hAnsi="Roboto-Regular" w:cs="Roboto-Regular"/>
+          <w:color w:val="666666"/>
+          <w:lang w:val="es-CO"/>
+        </w:rPr>
+        <w:t xml:space="preserve"> del sitio hecho en </w:t>
+      </w:r>
+      <w:proofErr w:type="spellStart"/>
+      <w:r>
+        <w:rPr>
+          <w:rFonts w:ascii="Roboto-Regular" w:eastAsia="MS-PGothic" w:hAnsi="Roboto-Regular" w:cs="Roboto-Regular"/>
+          <w:color w:val="666666"/>
+          <w:lang w:val="es-CO"/>
+        </w:rPr>
+        <w:t>React</w:t>
+      </w:r>
+      <w:proofErr w:type="spellEnd"/>
+      <w:r>
+        <w:rPr>
+          <w:rFonts w:ascii="Roboto-Regular" w:eastAsia="MS-PGothic" w:hAnsi="Roboto-Regular" w:cs="Roboto-Regular"/>
+          <w:color w:val="666666"/>
+          <w:lang w:val="es-CO"/>
+        </w:rPr>
+        <w:t>:</w:t>
+      </w:r>
+    </w:p>
+    <w:p>
+      <w:pPr>
+        <w:autoSpaceDE w:val="0"/>
+        <w:autoSpaceDN w:val="0"/>
+        <w:adjustRightInd w:val="0"/>
+        <w:spacing w:after="0" w:line="240" w:lineRule="auto"/>
+        <w:rPr>
+          <w:rFonts w:ascii="Roboto-Regular" w:eastAsia="MS-PGothic" w:hAnsi="Roboto-Regular" w:cs="Roboto-Regular"/>
+          <w:color w:val="666666"/>
+          <w:lang w:val="es-CO"/>
+        </w:rPr>
+      </w:pPr>
+      <w:r>
+        <w:rPr>
+          <w:rFonts w:ascii="Times New Roman" w:eastAsia="ArialMT" w:hAnsi="Times New Roman" w:cs="Times New Roman"/>
+          <w:color w:val="6D64E9"/>
+          <w:lang w:val="es-CO"/>
+        </w:rPr>
+        <w:t>○</w:t>
+      </w:r>
+      <w:r>
+        <w:rPr>
+          <w:rFonts w:ascii="ArialMT" w:eastAsia="ArialMT" w:cs="ArialMT"/>
+          <w:color w:val="6D64E9"/>
+          <w:lang w:val="es-CO"/>
+        </w:rPr>
+        <w:t xml:space="preserve"> </w:t>
+      </w:r>
+      <w:r>
+        <w:rPr>
+          <w:rFonts w:ascii="Roboto-Regular" w:eastAsia="MS-PGothic" w:hAnsi="Roboto-Regular" w:cs="Roboto-Regular"/>
+          <w:color w:val="666666"/>
+          <w:lang w:val="es-CO"/>
+        </w:rPr>
+        <w:t>3 a 6 paneles simples con totales.</w:t>
+      </w:r>
+    </w:p>
+    <w:p>
+      <w:pPr>
+        <w:autoSpaceDE w:val="0"/>
+        <w:autoSpaceDN w:val="0"/>
+        <w:adjustRightInd w:val="0"/>
+        <w:spacing w:after="0" w:line="240" w:lineRule="auto"/>
+        <w:rPr>
+          <w:rFonts w:ascii="Roboto-Regular" w:eastAsia="MS-PGothic" w:hAnsi="Roboto-Regular" w:cs="Roboto-Regular"/>
+          <w:color w:val="666666"/>
+          <w:lang w:val="es-CO"/>
+        </w:rPr>
+      </w:pPr>
+      <w:r>
+        <w:rPr>
+          <w:rFonts w:ascii="Times New Roman" w:eastAsia="ArialMT" w:hAnsi="Times New Roman" w:cs="Times New Roman"/>
+          <w:color w:val="6D64E9"/>
+          <w:lang w:val="es-CO"/>
+        </w:rPr>
+        <w:t>○</w:t>
+      </w:r>
+      <w:r>
+        <w:rPr>
+          <w:rFonts w:ascii="ArialMT" w:eastAsia="ArialMT" w:cs="ArialMT"/>
+          <w:color w:val="6D64E9"/>
+          <w:lang w:val="es-CO"/>
+        </w:rPr>
+        <w:t xml:space="preserve"> </w:t>
+      </w:r>
+      <w:r>
+        <w:rPr>
+          <w:rFonts w:ascii="Roboto-Regular" w:eastAsia="MS-PGothic" w:hAnsi="Roboto-Regular" w:cs="Roboto-Regular"/>
+          <w:color w:val="666666"/>
+          <w:lang w:val="es-CO"/>
+        </w:rPr>
+        <w:t>Panel de detalle de último producto o usuario creado.</w:t>
+      </w:r>
+    </w:p>
+    <w:p>
+      <w:pPr>
+        <w:autoSpaceDE w:val="0"/>
+        <w:autoSpaceDN w:val="0"/>
+        <w:adjustRightInd w:val="0"/>
+        <w:spacing w:after="0" w:line="240" w:lineRule="auto"/>
+        <w:rPr>
+          <w:rFonts w:ascii="Roboto-Regular" w:eastAsia="MS-PGothic" w:hAnsi="Roboto-Regular" w:cs="Roboto-Regular"/>
+          <w:color w:val="666666"/>
+          <w:lang w:val="es-CO"/>
+        </w:rPr>
+      </w:pPr>
+      <w:r>
+        <w:rPr>
+          <w:rFonts w:ascii="Times New Roman" w:eastAsia="ArialMT" w:hAnsi="Times New Roman" w:cs="Times New Roman"/>
+          <w:color w:val="6D64E9"/>
+          <w:lang w:val="es-CO"/>
+        </w:rPr>
+        <w:t>○</w:t>
+      </w:r>
+      <w:r>
+        <w:rPr>
+          <w:rFonts w:ascii="ArialMT" w:eastAsia="ArialMT" w:cs="ArialMT"/>
+          <w:color w:val="6D64E9"/>
+          <w:lang w:val="es-CO"/>
+        </w:rPr>
+        <w:t xml:space="preserve"> </w:t>
+      </w:r>
+      <w:r>
+        <w:rPr>
+          <w:rFonts w:ascii="Roboto-Regular" w:eastAsia="MS-PGothic" w:hAnsi="Roboto-Regular" w:cs="Roboto-Regular"/>
+          <w:color w:val="666666"/>
+          <w:lang w:val="es-CO"/>
+        </w:rPr>
+        <w:t>Panel de categorías con el total de productos de cada una.</w:t>
+      </w:r>
+    </w:p>
+    <w:p>
+      <w:pPr>
+        <w:autoSpaceDE w:val="0"/>
+        <w:autoSpaceDN w:val="0"/>
+        <w:adjustRightInd w:val="0"/>
+        <w:spacing w:after="0" w:line="240" w:lineRule="auto"/>
+        <w:rPr>
+          <w:rFonts w:ascii="Roboto-Regular" w:eastAsia="MS-PGothic" w:hAnsi="Roboto-Regular" w:cs="Roboto-Regular"/>
+          <w:color w:val="666666"/>
+          <w:lang w:val="es-CO"/>
+        </w:rPr>
+      </w:pPr>
+      <w:r>
+        <w:rPr>
+          <w:rFonts w:ascii="Times New Roman" w:eastAsia="ArialMT" w:hAnsi="Times New Roman" w:cs="Times New Roman"/>
+          <w:color w:val="6D64E9"/>
+          <w:lang w:val="es-CO"/>
+        </w:rPr>
+        <w:t>○</w:t>
+      </w:r>
+      <w:r>
+        <w:rPr>
+          <w:rFonts w:ascii="ArialMT" w:eastAsia="ArialMT" w:cs="ArialMT"/>
+          <w:color w:val="6D64E9"/>
+          <w:lang w:val="es-CO"/>
+        </w:rPr>
+        <w:t xml:space="preserve"> </w:t>
+      </w:r>
+      <w:r>
+        <w:rPr>
+          <w:rFonts w:ascii="Roboto-Regular" w:eastAsia="MS-PGothic" w:hAnsi="Roboto-Regular" w:cs="Roboto-Regular"/>
+          <w:color w:val="666666"/>
+          <w:lang w:val="es-CO"/>
+        </w:rPr>
+        <w:t>Panel con el listado de productos.</w:t>
+      </w:r>
+    </w:p>
+    <w:p>
+      <w:pPr>
+        <w:rPr>
+          <w:highlight w:val="yellow"/>
+          <w:lang w:val="es-ES"/>
+        </w:rPr>
+      </w:pPr>
+      <w:r>
+        <w:rPr>
+          <w:rFonts w:ascii="Times New Roman" w:eastAsia="ArialMT" w:hAnsi="Times New Roman" w:cs="Times New Roman"/>
+          <w:color w:val="6D64E9"/>
+          <w:lang w:val="es-CO"/>
+        </w:rPr>
+        <w:t>○</w:t>
+      </w:r>
+      <w:r>
+        <w:rPr>
+          <w:rFonts w:ascii="ArialMT" w:eastAsia="ArialMT" w:cs="ArialMT"/>
+          <w:color w:val="6D64E9"/>
+          <w:lang w:val="es-CO"/>
+        </w:rPr>
+        <w:t xml:space="preserve"> </w:t>
+      </w:r>
+      <w:r>
+        <w:rPr>
+          <w:rFonts w:ascii="Roboto-Regular" w:eastAsia="MS-PGothic" w:hAnsi="Roboto-Regular" w:cs="Roboto-Regular"/>
+          <w:color w:val="666666"/>
+          <w:lang w:val="es-CO"/>
+        </w:rPr>
+        <w:t>(Opcional) Funcionalidades adicionales.</w:t>
+      </w:r>
+    </w:p>
+    <w:p>
+      <w:pPr>
+        <w:rPr>
+          <w:highlight w:val="yellow"/>
+          <w:lang w:val="es-ES"/>
+        </w:rPr>
+      </w:pPr>
+      <w:r>
+        <w:rPr>
+          <w:noProof/>
+        </w:rPr>
+        <w:drawing>
+          <wp:inline distT="0" distB="0" distL="0" distR="0" wp14:anchorId="4EB807E2" wp14:editId="24479B85">
+            <wp:extent cx="4010025" cy="3372346"/>
+            <wp:effectExtent l="0" t="0" r="0" b="0"/>
+            <wp:docPr id="15" name="Imagen 15"/>
+            <wp:cNvGraphicFramePr>
+              <a:graphicFrameLocks xmlns:a="http://schemas.openxmlformats.org/drawingml/2006/main" noChangeAspect="1"/>
+            </wp:cNvGraphicFramePr>
+            <a:graphic xmlns:a="http://schemas.openxmlformats.org/drawingml/2006/main">
+              <a:graphicData uri="http://schemas.openxmlformats.org/drawingml/2006/picture">
+                <pic:pic xmlns:pic="http://schemas.openxmlformats.org/drawingml/2006/picture">
+                  <pic:nvPicPr>
+                    <pic:cNvPr id="1" name=""/>
+                    <pic:cNvPicPr/>
+                  </pic:nvPicPr>
+                  <pic:blipFill>
+                    <a:blip r:embed="rId14"/>
+                    <a:stretch>
+                      <a:fillRect/>
+                    </a:stretch>
+                  </pic:blipFill>
+                  <pic:spPr>
+                    <a:xfrm>
+                      <a:off x="0" y="0"/>
+                      <a:ext cx="4014417" cy="3376040"/>
+                    </a:xfrm>
+                    <a:prstGeom prst="rect">
+                      <a:avLst/>
+                    </a:prstGeom>
+                  </pic:spPr>
+                </pic:pic>
+              </a:graphicData>
+            </a:graphic>
+          </wp:inline>
+        </w:drawing>
+      </w:r>
+    </w:p>
     <w:sectPr>
       <w:pgSz w:w="12240" w:h="15840"/>
-      <w:pgMar w:top="1417" w:right="1701" w:bottom="1417" w:left="1701" w:header="708" w:footer="708" w:gutter="0"/>
+      <w:pgMar w:top="720" w:right="720" w:bottom="720" w:left="720" w:header="708" w:footer="708" w:gutter="0"/>
       <w:cols w:space="708"/>
       <w:docGrid w:linePitch="360"/>
     </w:sectPr>
@@ -1107,7 +2644,7 @@
 </file>
 
 <file path=word/numbering.xml><?xml version="1.0" encoding="utf-8"?>
-<w:numbering xmlns:wpc="http://schemas.microsoft.com/office/word/2010/wordprocessingCanvas" xmlns:cx="http://schemas.microsoft.com/office/drawing/2014/chartex" xmlns:cx1="http://schemas.microsoft.com/office/drawing/2015/9/8/chartex" xmlns:cx2="http://schemas.microsoft.com/office/drawing/2015/10/21/chartex" xmlns:cx3="http://schemas.microsoft.com/office/drawing/2016/5/9/chartex" xmlns:cx4="http://schemas.microsoft.com/office/drawing/2016/5/10/chartex" xmlns:cx5="http://schemas.microsoft.com/office/drawing/2016/5/11/chartex" xmlns:cx6="http://schemas.microsoft.com/office/drawing/2016/5/12/chartex" xmlns:cx7="http://schemas.microsoft.com/office/drawing/2016/5/13/chartex" xmlns:cx8="http://schemas.microsoft.com/office/drawing/2016/5/14/chartex" xmlns:mc="http://schemas.openxmlformats.org/markup-compatibility/2006" xmlns:aink="http://schemas.microsoft.com/office/drawing/2016/ink" xmlns:am3d="http://schemas.microsoft.com/office/drawing/2017/model3d" xmlns:o="urn:schemas-microsoft-com:office:office" xmlns:oel="http://schemas.microsoft.com/office/2019/extlst" xmlns:r="http://schemas.openxmlformats.org/officeDocument/2006/relationships" xmlns:m="http://schemas.openxmlformats.org/officeDocument/2006/math" xmlns:v="urn:schemas-microsoft-com:vml" xmlns:wp14="http://schemas.microsoft.com/office/word/2010/wordprocessingDrawing" xmlns:wp="http://schemas.openxmlformats.org/drawingml/2006/wordprocessingDrawing" xmlns:w10="urn:schemas-microsoft-com:office:word" xmlns:w="http://schemas.openxmlformats.org/wordprocessingml/2006/main" xmlns:w14="http://schemas.microsoft.com/office/word/2010/wordml" xmlns:w15="http://schemas.microsoft.com/office/word/2012/wordml" xmlns:w16cex="http://schemas.microsoft.com/office/word/2018/wordml/cex" xmlns:w16cid="http://schemas.microsoft.com/office/word/2016/wordml/cid" xmlns:w16="http://schemas.microsoft.com/office/word/2018/wordml" xmlns:w16sdtdh="http://schemas.microsoft.com/office/word/2020/wordml/sdtdatahash" xmlns:w16se="http://schemas.microsoft.com/office/word/2015/wordml/symex" xmlns:wpg="http://schemas.microsoft.com/office/word/2010/wordprocessingGroup" xmlns:wpi="http://schemas.microsoft.com/office/word/2010/wordprocessingInk" xmlns:wne="http://schemas.microsoft.com/office/word/2006/wordml" xmlns:wps="http://schemas.microsoft.com/office/word/2010/wordprocessingShape" mc:Ignorable="w14 w15 w16se w16cid w16 w16cex w16sdtdh wp14">
+<w:numbering xmlns:wpc="http://schemas.microsoft.com/office/word/2010/wordprocessingCanvas" xmlns:cx="http://schemas.microsoft.com/office/drawing/2014/chartex" xmlns:cx1="http://schemas.microsoft.com/office/drawing/2015/9/8/chartex" xmlns:cx2="http://schemas.microsoft.com/office/drawing/2015/10/21/chartex" xmlns:cx3="http://schemas.microsoft.com/office/drawing/2016/5/9/chartex" xmlns:cx4="http://schemas.microsoft.com/office/drawing/2016/5/10/chartex" xmlns:cx5="http://schemas.microsoft.com/office/drawing/2016/5/11/chartex" xmlns:cx6="http://schemas.microsoft.com/office/drawing/2016/5/12/chartex" xmlns:cx7="http://schemas.microsoft.com/office/drawing/2016/5/13/chartex" xmlns:cx8="http://schemas.microsoft.com/office/drawing/2016/5/14/chartex" xmlns:mc="http://schemas.openxmlformats.org/markup-compatibility/2006" xmlns:aink="http://schemas.microsoft.com/office/drawing/2016/ink" xmlns:am3d="http://schemas.microsoft.com/office/drawing/2017/model3d" xmlns:o="urn:schemas-microsoft-com:office:office" xmlns:r="http://schemas.openxmlformats.org/officeDocument/2006/relationships" xmlns:m="http://schemas.openxmlformats.org/officeDocument/2006/math" xmlns:v="urn:schemas-microsoft-com:vml" xmlns:wp14="http://schemas.microsoft.com/office/word/2010/wordprocessingDrawing" xmlns:wp="http://schemas.openxmlformats.org/drawingml/2006/wordprocessingDrawing" xmlns:w10="urn:schemas-microsoft-com:office:word" xmlns:w="http://schemas.openxmlformats.org/wordprocessingml/2006/main" xmlns:w14="http://schemas.microsoft.com/office/word/2010/wordml" xmlns:w15="http://schemas.microsoft.com/office/word/2012/wordml" xmlns:w16cex="http://schemas.microsoft.com/office/word/2018/wordml/cex" xmlns:w16cid="http://schemas.microsoft.com/office/word/2016/wordml/cid" xmlns:w16="http://schemas.microsoft.com/office/word/2018/wordml" xmlns:w16sdtdh="http://schemas.microsoft.com/office/word/2020/wordml/sdtdatahash" xmlns:w16se="http://schemas.microsoft.com/office/word/2015/wordml/symex" xmlns:wpg="http://schemas.microsoft.com/office/word/2010/wordprocessingGroup" xmlns:wpi="http://schemas.microsoft.com/office/word/2010/wordprocessingInk" xmlns:wne="http://schemas.microsoft.com/office/word/2006/wordml" xmlns:wps="http://schemas.microsoft.com/office/word/2010/wordprocessingShape" mc:Ignorable="w14 w15 w16se w16cid w16 w16cex w16sdtdh wp14">
   <w:abstractNum w:abstractNumId="0" w15:restartNumberingAfterBreak="0">
     <w:nsid w:val="09257493"/>
     <w:multiLevelType w:val="hybridMultilevel"/>
@@ -1786,22 +3323,22 @@
       </w:rPr>
     </w:lvl>
   </w:abstractNum>
-  <w:num w:numId="1" w16cid:durableId="674379218">
+  <w:num w:numId="1">
     <w:abstractNumId w:val="0"/>
   </w:num>
-  <w:num w:numId="2" w16cid:durableId="1893077136">
+  <w:num w:numId="2">
     <w:abstractNumId w:val="2"/>
   </w:num>
-  <w:num w:numId="3" w16cid:durableId="288780958">
+  <w:num w:numId="3">
     <w:abstractNumId w:val="5"/>
   </w:num>
-  <w:num w:numId="4" w16cid:durableId="198780737">
+  <w:num w:numId="4">
     <w:abstractNumId w:val="1"/>
   </w:num>
-  <w:num w:numId="5" w16cid:durableId="1537042093">
+  <w:num w:numId="5">
     <w:abstractNumId w:val="4"/>
   </w:num>
-  <w:num w:numId="6" w16cid:durableId="1686976934">
+  <w:num w:numId="6">
     <w:abstractNumId w:val="3"/>
   </w:num>
 </w:numbering>
@@ -2543,4 +4080,16 @@
     </a:ext>
   </a:extLst>
 </a:theme>
+</file>
+
+<file path=customXml/item1.xml><?xml version="1.0" encoding="utf-8"?>
+<b:Sources xmlns:b="http://schemas.openxmlformats.org/officeDocument/2006/bibliography" xmlns="http://schemas.openxmlformats.org/officeDocument/2006/bibliography" SelectedStyle="\APASixthEditionOfficeOnline.xsl" StyleName="APA" Version="6"/>
+</file>
+
+<file path=customXml/itemProps1.xml><?xml version="1.0" encoding="utf-8"?>
+<ds:datastoreItem xmlns:ds="http://schemas.openxmlformats.org/officeDocument/2006/customXml" ds:itemID="{C3010DCD-6A5E-4757-B65B-81DDFA06550E}">
+  <ds:schemaRefs>
+    <ds:schemaRef ds:uri="http://schemas.openxmlformats.org/officeDocument/2006/bibliography"/>
+  </ds:schemaRefs>
+</ds:datastoreItem>
 </file>
</xml_diff>